<commit_message>
refactor: improve code structure
</commit_message>
<xml_diff>
--- a/.kiro/report/report.docx
+++ b/.kiro/report/report.docx
@@ -573,23 +573,7 @@
           <w:b/>
           <w:bCs/>
         </w:rPr>
-        <w:t xml:space="preserve">Dr </w:t>
-      </w:r>
-      <w:proofErr w:type="spellStart"/>
-      <w:r>
-        <w:rPr>
-          <w:b/>
-          <w:bCs/>
-        </w:rPr>
-        <w:t>Mrs</w:t>
-      </w:r>
-      <w:proofErr w:type="spellEnd"/>
-      <w:r>
-        <w:rPr>
-          <w:b/>
-          <w:bCs/>
-        </w:rPr>
-        <w:t xml:space="preserve"> Uju Ezugwu</w:t>
+        <w:t>Dr Mrs Uju Ezugwu</w:t>
       </w:r>
       <w:r>
         <w:rPr>
@@ -764,17 +748,8 @@
           <w:b/>
           <w:bCs/>
         </w:rPr>
-        <w:t xml:space="preserve">Prof. C. N. </w:t>
-      </w:r>
-      <w:proofErr w:type="spellStart"/>
-      <w:r>
-        <w:rPr>
-          <w:b/>
-          <w:bCs/>
-        </w:rPr>
-        <w:t>Udanor</w:t>
-      </w:r>
-      <w:proofErr w:type="spellEnd"/>
+        <w:t>Prof. C. N. Udanor</w:t>
+      </w:r>
       <w:r>
         <w:rPr>
           <w:b/>
@@ -1036,6 +1011,27 @@
         <w:t>DEDICATION</w:t>
       </w:r>
     </w:p>
+    <w:p>
+      <w:r>
+        <w:t>This project is dedicated to Almighty God, for His infinite mercy and grace throughout my academic journey,</w:t>
+      </w:r>
+    </w:p>
+    <w:p>
+      <w:r>
+        <w:t xml:space="preserve">And to </w:t>
+      </w:r>
+      <w:r>
+        <w:t>everyone</w:t>
+      </w:r>
+      <w:r>
+        <w:t xml:space="preserve"> who stood by me through every challenge.</w:t>
+      </w:r>
+    </w:p>
+    <w:p>
+      <w:r>
+        <w:t>This work is for you.</w:t>
+      </w:r>
+    </w:p>
     <w:p/>
     <w:p>
       <w:pPr>
@@ -1062,24 +1058,45 @@
         <w:t>ACKNOWLEDGEMENTS</w:t>
       </w:r>
     </w:p>
+    <w:p>
+      <w:r>
+        <w:t xml:space="preserve">I want to express my deep gratitude to my supervisor, Dr. Mrs. Uju Ezugwu, for her patience, helpful guidance, constructive criticism, and strong support from the proposal stage to the end of this project. Her expertise and timely feedback were essential. </w:t>
+      </w:r>
+    </w:p>
     <w:p/>
     <w:p>
+      <w:r>
+        <w:t xml:space="preserve">I also appreciate the Head of the Department of Computer Science, Prof. C. N. Udanor, and all the lecturers whose classes laid the groundwork for this work. </w:t>
+      </w:r>
+    </w:p>
+    <w:p/>
+    <w:p>
+      <w:r>
+        <w:t xml:space="preserve">I am thankful to my parents for their prayers, financial support, and encouragement during my time at the University of Nigeria, Nsukka. </w:t>
+      </w:r>
+    </w:p>
+    <w:p/>
+    <w:p>
+      <w:r>
+        <w:t>I sincerely thank my friends and classmates</w:t>
+      </w:r>
+      <w:r>
+        <w:t xml:space="preserve"> </w:t>
+      </w:r>
+      <w:r>
+        <w:t xml:space="preserve">for their cooperation, suggestions, and support. </w:t>
+      </w:r>
+    </w:p>
+    <w:p/>
+    <w:p>
+      <w:r>
+        <w:t>Finally, I thank everyone who played a part in the success of this project. May God bless you all.</w:t>
+      </w:r>
+    </w:p>
+    <w:p>
       <w:pPr>
         <w:spacing w:after="160" w:line="278" w:lineRule="auto"/>
       </w:pPr>
-      <w:r>
-        <w:t xml:space="preserve">(do not forget to commend your supervisor </w:t>
-      </w:r>
-      <w:r>
-        <w:rPr>
-          <w:i/>
-          <w:iCs/>
-        </w:rPr>
-        <w:t>first</w:t>
-      </w:r>
-      <w:r>
-        <w:t>)</w:t>
-      </w:r>
       <w:r>
         <w:br w:type="page"/>
       </w:r>
@@ -1101,77 +1118,51 @@
         <w:t>ABSTRACT</w:t>
       </w:r>
     </w:p>
+    <w:p>
+      <w:r>
+        <w:t xml:space="preserve">The regular loss of personal belongings on university campuses, especially at the University of Nigeria, Nsukka, has been a constant issue due to the lack of an </w:t>
+      </w:r>
+      <w:r>
+        <w:t>organised</w:t>
+      </w:r>
+      <w:r>
+        <w:t xml:space="preserve"> and effective recovery system. Traditional methods like notice-board postings, word-of-mouth, and scattered social-media announcements are slow. They are hard to search, lack verification processes, and do not protect privacy. This leads to low recovery rates and increased stress for students and staff.</w:t>
+      </w:r>
+    </w:p>
     <w:p/>
     <w:p>
-      <w:pPr>
-        <w:pStyle w:val="BodyText"/>
-      </w:pPr>
-      <w:r>
-        <w:t>(not more than 350 words in a single paragraph and not more than one page)</w:t>
-      </w:r>
-    </w:p>
-    <w:p>
-      <w:pPr>
-        <w:pStyle w:val="BodyText"/>
-      </w:pPr>
-      <w:r>
-        <w:t>[Format for writing the Abstract is as follows:</w:t>
-      </w:r>
-    </w:p>
-    <w:p>
-      <w:pPr>
-        <w:pStyle w:val="BodyText"/>
-      </w:pPr>
-      <w:r>
-        <w:t>Background statements (one or two statements)</w:t>
-      </w:r>
-    </w:p>
-    <w:p>
-      <w:pPr>
-        <w:pStyle w:val="BodyText"/>
-      </w:pPr>
-      <w:r>
-        <w:t>Problem statements (one or two statements)</w:t>
-      </w:r>
-    </w:p>
-    <w:p>
-      <w:pPr>
-        <w:pStyle w:val="BodyText"/>
-      </w:pPr>
-      <w:r>
-        <w:t>Aim statement</w:t>
-      </w:r>
-    </w:p>
-    <w:p>
-      <w:pPr>
-        <w:pStyle w:val="BodyText"/>
-      </w:pPr>
-      <w:r>
-        <w:t>Methodology used</w:t>
-      </w:r>
-    </w:p>
-    <w:p>
-      <w:pPr>
-        <w:pStyle w:val="BodyText"/>
-      </w:pPr>
-      <w:r>
-        <w:t>Platform/Tools used</w:t>
-      </w:r>
-    </w:p>
-    <w:p>
-      <w:pPr>
-        <w:pStyle w:val="BodyText"/>
-      </w:pPr>
-      <w:r>
-        <w:t>Results (expected)</w:t>
-      </w:r>
-    </w:p>
-    <w:p>
-      <w:pPr>
-        <w:pStyle w:val="BodyText"/>
-      </w:pPr>
-      <w:r>
-        <w:t xml:space="preserve">Conclusion] </w:t>
+      <w:r>
+        <w:t xml:space="preserve">To address this problem, </w:t>
+      </w:r>
+      <w:r>
+        <w:t>I</w:t>
+      </w:r>
+      <w:r>
+        <w:t xml:space="preserve"> developed FindHub, a web-based Lost and Found Management System specifically for the UNN community. The system operates on a “found-items-only” model. Only </w:t>
+      </w:r>
+      <w:r>
+        <w:t>authorised</w:t>
+      </w:r>
+      <w:r>
+        <w:t xml:space="preserve"> administrators can register found items, while the public can search for and view them without needing </w:t>
+      </w:r>
+      <w:r>
+        <w:t>any authorisation</w:t>
+      </w:r>
+      <w:r>
+        <w:t>. Key features include a responsive Progressive Web App (PWA) with offline access, privacy controls to hide location and date found, optional encrypted security questions using AES-256-GCM, the ability to upload up to 10 images for each item, status tracking with an audit trail, and a secure admin dashboard.</w:t>
+      </w:r>
+    </w:p>
+    <w:p/>
+    <w:p>
+      <w:r>
+        <w:t>The application was built using the Better-T Stack monorepo architecture, which includes Bun runtime, Next.js 16, Hono, Drizzle ORM, PostgreSQL, Supabase Storage, TailwindCSS, shadcn/ui, and Better-Auth. We used Agile methods and UML diagrams, including use-case, activity, class, sequence, and ER diagrams during the analysis and design phases. End-to-end testing was done with Playwright to ensure it works well, responds quickly, and is secure.</w:t>
+      </w:r>
+    </w:p>
+    <w:p/>
+    <w:p>
+      <w:r>
+        <w:t>FindHub offers a clear, open, and verifiable platform that greatly improves the recovery of lost items, lowers the administrative workload, and builds trust within the UNN community. The system is ready for use and should be deployed by the university administration as soon as possible.</w:t>
       </w:r>
     </w:p>
     <w:p>
@@ -1953,51 +1944,19 @@
     </w:p>
     <w:p>
       <w:r>
-        <w:t>In university environments, losing personal belongings, such as identity cards, mobile devices, keys, books, and other valuables, is a common challenge for students and staff. At the University of Nigeria, Nsukka (UNN), this problem worsens due to the absence of a central platform for reporting and retrieving lost items. Traditional recovery methods, like word-of-mouth, notice board postings, and social media, are scattered, ineffective, and do not ensure that items are returned to their rightful owners (</w:t>
-      </w:r>
-      <w:proofErr w:type="spellStart"/>
-      <w:r>
-        <w:t>RepoApp</w:t>
-      </w:r>
-      <w:proofErr w:type="spellEnd"/>
-      <w:r>
-        <w:t xml:space="preserve">, n.d.).  </w:t>
+        <w:t xml:space="preserve">In university environments, losing personal belongings, such as identity cards, mobile devices, keys, books, and other valuables, is a common challenge for students and staff. At the University of Nigeria, Nsukka (UNN), this problem worsens due to the absence of a central platform for reporting and retrieving lost items. Traditional recovery methods, like word-of-mouth, notice board postings, and social media, are scattered, ineffective, and do not ensure that items are returned to their rightful owners (RepoApp, n.d.).  </w:t>
       </w:r>
     </w:p>
     <w:p/>
     <w:p>
       <w:r>
-        <w:t xml:space="preserve">These informal methods have several drawbacks. They reach a limited audience and lack verification systems, which makes them open to fraudulent claims. Their follow-up procedures are also inconsistent. These issues lead to frustration, loss of trust, and anxiety, especially when important items remain lost (Sadiku, </w:t>
-      </w:r>
-      <w:proofErr w:type="spellStart"/>
-      <w:r>
-        <w:t>Ogundokun</w:t>
-      </w:r>
-      <w:proofErr w:type="spellEnd"/>
-      <w:r>
-        <w:t xml:space="preserve">, &amp; </w:t>
-      </w:r>
-      <w:proofErr w:type="spellStart"/>
-      <w:r>
-        <w:t>Abikoye</w:t>
-      </w:r>
-      <w:proofErr w:type="spellEnd"/>
-      <w:r>
-        <w:t>, 2019).</w:t>
+        <w:t>These informal methods have several drawbacks. They reach a limited audience and lack verification systems, which makes them open to fraudulent claims. Their follow-up procedures are also inconsistent. These issues lead to frustration, loss of trust, and anxiety, especially when important items remain lost (Sadiku, Ogundokun, &amp; Abikoye, 2019).</w:t>
       </w:r>
     </w:p>
     <w:p/>
     <w:p>
       <w:r>
-        <w:t>The current approaches to handling lost and found issues at the university are mostly informal. Students and staff typically rely on word-of-mouth, announcements via friends, handwritten notes on departmental or hostel notice boards, and social media platforms like WhatsApp and Facebook to share information about lost items. Although these methods sometimes succeed, they are fragmented, lack proper organisation, and are not easy to search. Most importantly, they do not ensure verification of ownership or responsibility in the recovery process (</w:t>
-      </w:r>
-      <w:proofErr w:type="spellStart"/>
-      <w:r>
-        <w:t>RepoApp</w:t>
-      </w:r>
-      <w:proofErr w:type="spellEnd"/>
-      <w:r>
-        <w:t>, n.d.). Consequently, the process is often slow, inefficient, and uncertain, leaving many lost items permanently unrecovered.</w:t>
+        <w:t>The current approaches to handling lost and found issues at the university are mostly informal. Students and staff typically rely on word-of-mouth, announcements via friends, handwritten notes on departmental or hostel notice boards, and social media platforms like WhatsApp and Facebook to share information about lost items. Although these methods sometimes succeed, they are fragmented, lack proper organisation, and are not easy to search. Most importantly, they do not ensure verification of ownership or responsibility in the recovery process (RepoApp, n.d.). Consequently, the process is often slow, inefficient, and uncertain, leaving many lost items permanently unrecovered.</w:t>
       </w:r>
     </w:p>
     <w:p/>
@@ -2012,13 +1971,7 @@
     </w:p>
     <w:p>
       <w:r>
-        <w:t xml:space="preserve">With its </w:t>
-      </w:r>
-      <w:r>
-        <w:t>centralised</w:t>
-      </w:r>
-      <w:r>
-        <w:t xml:space="preserve"> setup, FindHub provides a more efficient, clear, and secure way to manage lost items on campus.</w:t>
+        <w:t>With its centralised setup, FindHub provides a more efficient, clear, and secure way to manage lost items on campus.</w:t>
       </w:r>
     </w:p>
     <w:p>
@@ -2163,11 +2116,9 @@
       <w:r>
         <w:t xml:space="preserve">Develop an administrative interface that allows </w:t>
       </w:r>
-      <w:proofErr w:type="spellStart"/>
       <w:r>
         <w:t>authorised</w:t>
       </w:r>
-      <w:proofErr w:type="spellEnd"/>
       <w:r>
         <w:t xml:space="preserve"> staff to register found items. This should include images, categories, locations, and the date found.</w:t>
       </w:r>
@@ -2322,10 +2273,7 @@
     <w:p/>
     <w:p>
       <w:r>
-        <w:t>The system does not include mobile apps, AI image recognition, user accounts for students, or automated claim verification. Retrieval of items still happens in person at the designated campus office.</w:t>
-      </w:r>
-      <w:r>
-        <w:t xml:space="preserve"> </w:t>
+        <w:t xml:space="preserve">The system does not include mobile apps, AI image recognition, user accounts for students, or automated claim verification. Retrieval of items still happens in person at the designated campus office. </w:t>
       </w:r>
       <w:r>
         <w:t>By clearly defining these boundaries, the study maintains a focused approach that meets the immediate lost-and-found needs</w:t>
@@ -2369,35 +2317,13 @@
     <w:p/>
     <w:p>
       <w:r>
-        <w:t xml:space="preserve">For staff and administrators, FindHub creates an </w:t>
-      </w:r>
-      <w:r>
-        <w:t>organised</w:t>
-      </w:r>
-      <w:r>
-        <w:t xml:space="preserve"> workflow for documenting found items, managing privacy preferences, and responding to inquiries. The use of security questions helps ensure safer and more accurate verification, especially for personal or valuable belongings.</w:t>
+        <w:t>For staff and administrators, FindHub creates an organised workflow for documenting found items, managing privacy preferences, and responding to inquiries. The use of security questions helps ensure safer and more accurate verification, especially for personal or valuable belongings.</w:t>
       </w:r>
     </w:p>
     <w:p/>
     <w:p>
       <w:r>
-        <w:t xml:space="preserve">The university gains improved accountability, better record-keeping, and a system that supports digital transformation efforts. FindHub shows how modern, safe web technologies, such as Next.js, </w:t>
-      </w:r>
-      <w:proofErr w:type="spellStart"/>
-      <w:r>
-        <w:t>TailwindCSS</w:t>
-      </w:r>
-      <w:proofErr w:type="spellEnd"/>
-      <w:r>
-        <w:t xml:space="preserve">, PostgreSQL, and </w:t>
-      </w:r>
-      <w:proofErr w:type="spellStart"/>
-      <w:r>
-        <w:t>Turborepo</w:t>
-      </w:r>
-      <w:proofErr w:type="spellEnd"/>
-      <w:r>
-        <w:t>, can be used to address real institutional problems.</w:t>
+        <w:t>The university gains improved accountability, better record-keeping, and a system that supports digital transformation efforts. FindHub shows how modern, safe web technologies, such as Next.js, TailwindCSS, PostgreSQL, and Turborepo, can be used to address real institutional problems.</w:t>
       </w:r>
     </w:p>
     <w:p/>
@@ -2594,16 +2520,11 @@
       <w:r>
         <w:t xml:space="preserve">: A fast JavaScript runtime that executes </w:t>
       </w:r>
-      <w:proofErr w:type="spellStart"/>
       <w:r>
         <w:t>FindHub</w:t>
       </w:r>
       <w:r>
-        <w:t>’s</w:t>
-      </w:r>
-      <w:proofErr w:type="spellEnd"/>
-      <w:r>
-        <w:t xml:space="preserve"> backend code. It improves development speed and runtime efficiency.</w:t>
+        <w:t>’s backend code. It improves development speed and runtime efficiency.</w:t>
       </w:r>
     </w:p>
     <w:p>
@@ -2680,16 +2601,11 @@
       <w:r>
         <w:t xml:space="preserve">: A TypeScript-first Object-Relational Mapping tool that interacts with </w:t>
       </w:r>
-      <w:proofErr w:type="spellStart"/>
       <w:r>
         <w:t>FindHub</w:t>
       </w:r>
       <w:r>
-        <w:t>’s</w:t>
-      </w:r>
-      <w:proofErr w:type="spellEnd"/>
-      <w:r>
-        <w:t xml:space="preserve"> PostgreSQL database </w:t>
+        <w:t xml:space="preserve">’s PostgreSQL database </w:t>
       </w:r>
       <w:r>
         <w:t>safely</w:t>
@@ -2731,37 +2647,12 @@
           <w:numId w:val="31"/>
         </w:numPr>
       </w:pPr>
-      <w:proofErr w:type="spellStart"/>
       <w:r>
         <w:rPr>
           <w:b/>
           <w:bCs/>
         </w:rPr>
-        <w:t>Monorepo</w:t>
-      </w:r>
-      <w:proofErr w:type="spellEnd"/>
-      <w:r>
-        <w:rPr>
-          <w:b/>
-          <w:bCs/>
-        </w:rPr>
-        <w:t xml:space="preserve"> (</w:t>
-      </w:r>
-      <w:proofErr w:type="spellStart"/>
-      <w:r>
-        <w:rPr>
-          <w:b/>
-          <w:bCs/>
-        </w:rPr>
-        <w:t>Turborepo</w:t>
-      </w:r>
-      <w:proofErr w:type="spellEnd"/>
-      <w:r>
-        <w:rPr>
-          <w:b/>
-          <w:bCs/>
-        </w:rPr>
-        <w:t>)</w:t>
+        <w:t>Monorepo (Turborepo)</w:t>
       </w:r>
       <w:r>
         <w:t xml:space="preserve">: An approach where multiple projects and packages are managed in a single repository. </w:t>
@@ -2770,15 +2661,7 @@
         <w:t>FindHub</w:t>
       </w:r>
       <w:r>
-        <w:t xml:space="preserve"> uses </w:t>
-      </w:r>
-      <w:proofErr w:type="spellStart"/>
-      <w:r>
-        <w:t>Turborepo</w:t>
-      </w:r>
-      <w:proofErr w:type="spellEnd"/>
-      <w:r>
-        <w:t xml:space="preserve"> to simplify builds and deployments for its front-end and back-end services.</w:t>
+        <w:t xml:space="preserve"> uses Turborepo to simplify builds and deployments for its front-end and back-end services.</w:t>
       </w:r>
     </w:p>
     <w:p>
@@ -2824,16 +2707,11 @@
       <w:r>
         <w:t xml:space="preserve">: An open-source relational database management system that stores </w:t>
       </w:r>
-      <w:proofErr w:type="spellStart"/>
       <w:r>
         <w:t>FindHub</w:t>
       </w:r>
       <w:r>
-        <w:t>’s</w:t>
-      </w:r>
-      <w:proofErr w:type="spellEnd"/>
-      <w:r>
-        <w:t xml:space="preserve"> records, including user profiles, item details, and recovery logs.</w:t>
+        <w:t>’s records, including user profiles, item details, and recovery logs.</w:t>
       </w:r>
     </w:p>
     <w:p>
@@ -2869,7 +2747,6 @@
           <w:numId w:val="31"/>
         </w:numPr>
       </w:pPr>
-      <w:proofErr w:type="spellStart"/>
       <w:r>
         <w:rPr>
           <w:b/>
@@ -2889,36 +2766,23 @@
           <w:b/>
           <w:bCs/>
         </w:rPr>
-        <w:t>CN</w:t>
-      </w:r>
-      <w:proofErr w:type="spellEnd"/>
+        <w:t xml:space="preserve">CN </w:t>
+      </w:r>
       <w:r>
         <w:rPr>
           <w:b/>
           <w:bCs/>
         </w:rPr>
-        <w:t xml:space="preserve"> </w:t>
-      </w:r>
-      <w:r>
-        <w:rPr>
-          <w:b/>
-          <w:bCs/>
-        </w:rPr>
         <w:t>UI</w:t>
       </w:r>
       <w:r>
         <w:t xml:space="preserve">: A set of reusable UI components that promote consistency, accessibility, and quicker development for </w:t>
       </w:r>
-      <w:proofErr w:type="spellStart"/>
       <w:r>
         <w:t>FindHub</w:t>
       </w:r>
       <w:r>
-        <w:t>’s</w:t>
-      </w:r>
-      <w:proofErr w:type="spellEnd"/>
-      <w:r>
-        <w:t xml:space="preserve"> user interface.</w:t>
+        <w:t>’s user interface.</w:t>
       </w:r>
     </w:p>
     <w:p>
@@ -2929,7 +2793,6 @@
           <w:numId w:val="31"/>
         </w:numPr>
       </w:pPr>
-      <w:proofErr w:type="spellStart"/>
       <w:r>
         <w:rPr>
           <w:b/>
@@ -2938,20 +2801,14 @@
         <w:lastRenderedPageBreak/>
         <w:t>TailwindCSS</w:t>
       </w:r>
-      <w:proofErr w:type="spellEnd"/>
       <w:r>
         <w:t xml:space="preserve">: A utility-first CSS framework used to style </w:t>
       </w:r>
-      <w:proofErr w:type="spellStart"/>
       <w:r>
         <w:t>FindHub</w:t>
       </w:r>
       <w:r>
-        <w:t>’s</w:t>
-      </w:r>
-      <w:proofErr w:type="spellEnd"/>
-      <w:r>
-        <w:t xml:space="preserve"> interface, allowing for rapid prototyping and custom designs.</w:t>
+        <w:t>’s interface, allowing for rapid prototyping and custom designs.</w:t>
       </w:r>
     </w:p>
     <w:p>
@@ -3112,16 +2969,11 @@
       <w:r>
         <w:t xml:space="preserve">, highlighting how </w:t>
       </w:r>
-      <w:proofErr w:type="spellStart"/>
       <w:r>
         <w:t>FindHub</w:t>
       </w:r>
       <w:r>
-        <w:t>’s</w:t>
-      </w:r>
-      <w:proofErr w:type="spellEnd"/>
-      <w:r>
-        <w:t xml:space="preserve"> approach, which is tailored to the University of Nigeria, Nsukka, addresses the shortcomings of current systems.</w:t>
+        <w:t>’s approach, which is tailored to the University of Nigeria, Nsukka, addresses the shortcomings of current systems.</w:t>
       </w:r>
     </w:p>
     <w:p/>
@@ -3193,15 +3045,7 @@
         <w:t>FindHub</w:t>
       </w:r>
       <w:r>
-        <w:t>. This interdisciplinary field explores how information and communication technologies can empower communities, build social connections, and support culturally relevant development (</w:t>
-      </w:r>
-      <w:proofErr w:type="spellStart"/>
-      <w:r>
-        <w:t>Gurstein</w:t>
-      </w:r>
-      <w:proofErr w:type="spellEnd"/>
-      <w:r>
-        <w:t xml:space="preserve">, 2007; What is Community Informatics?, n.d.). </w:t>
+        <w:t xml:space="preserve">. This interdisciplinary field explores how information and communication technologies can empower communities, build social connections, and support culturally relevant development (Gurstein, 2007; What is Community Informatics?, n.d.). </w:t>
       </w:r>
       <w:r>
         <w:t>FindHub</w:t>
@@ -3230,24 +3074,11 @@
       <w:r>
         <w:t xml:space="preserve"> also influences </w:t>
       </w:r>
-      <w:proofErr w:type="spellStart"/>
       <w:r>
         <w:t>FindHub</w:t>
       </w:r>
       <w:r>
-        <w:t>’s</w:t>
-      </w:r>
-      <w:proofErr w:type="spellEnd"/>
-      <w:r>
-        <w:t xml:space="preserve"> design. It views organisations or communities as cohesive systems with interacting and dependent components. This view </w:t>
-      </w:r>
-      <w:proofErr w:type="spellStart"/>
-      <w:r>
-        <w:t>emphasises</w:t>
-      </w:r>
-      <w:proofErr w:type="spellEnd"/>
-      <w:r>
-        <w:t xml:space="preserve"> how changes in one part can affect the entire system (Systems Theory, 2025). </w:t>
+        <w:t xml:space="preserve">’s design. It views organisations or communities as cohesive systems with interacting and dependent components. This view emphasises how changes in one part can affect the entire system (Systems Theory, 2025). </w:t>
       </w:r>
       <w:r>
         <w:t>FindHub</w:t>
@@ -3284,15 +3115,7 @@
         <w:t xml:space="preserve">Web-based lost-and-found systems </w:t>
       </w:r>
       <w:r>
-        <w:t xml:space="preserve">have been used in different institutions. For example, Tan and Chong (2023) created a web and mobile system at the National University of Malaysia (UKM). It includes secure login, item listings, image attachments, and automation for handling unclaimed items. This system improved retrieval efficiency and authenticity. ResearchGate. Similarly, the </w:t>
-      </w:r>
-      <w:proofErr w:type="spellStart"/>
-      <w:r>
-        <w:t>CampusTrace</w:t>
-      </w:r>
-      <w:proofErr w:type="spellEnd"/>
-      <w:r>
-        <w:t xml:space="preserve"> system </w:t>
+        <w:t xml:space="preserve">have been used in different institutions. For example, Tan and Chong (2023) created a web and mobile system at the National University of Malaysia (UKM). It includes secure login, item listings, image attachments, and automation for handling unclaimed items. This system improved retrieval efficiency and authenticity. ResearchGate. Similarly, the CampusTrace system </w:t>
       </w:r>
       <w:r>
         <w:t>provides a centralised database, image uploads, and a user-friendly</w:t>
@@ -3479,30 +3302,40 @@
     </w:p>
     <w:p/>
     <w:p>
-      <w:proofErr w:type="spellStart"/>
       <w:r>
         <w:rPr>
           <w:b/>
           <w:bCs/>
         </w:rPr>
-        <w:t>AppalLOCATE</w:t>
-      </w:r>
-      <w:proofErr w:type="spellEnd"/>
+        <w:t>AppalLOCATE (Wilson, 2023)</w:t>
+      </w:r>
+      <w:r>
+        <w:t xml:space="preserve"> - This is a Vue.js web prototype for Appalachian State University. It lets users report items with specific locations and explore notifications based on proximity along with cloud storage options. It validates the campus use case but does not have UNN-style identity verification, typed contracts, or a governed claim workflow. </w:t>
+      </w:r>
+      <w:r>
+        <w:t>FindHub</w:t>
+      </w:r>
+      <w:r>
+        <w:t xml:space="preserve"> adds structured matching, audit logs, and a restricted “found-only” reporting model to reduce spam and ease moderation.</w:t>
+      </w:r>
+    </w:p>
+    <w:p/>
+    <w:p>
       <w:r>
         <w:rPr>
           <w:b/>
           <w:bCs/>
         </w:rPr>
-        <w:t xml:space="preserve"> (Wilson, 2023)</w:t>
-      </w:r>
-      <w:r>
-        <w:t xml:space="preserve"> - This is a Vue.js web prototype for Appalachian State University. It lets users report items with specific locations and explore notifications based on proximity along with cloud storage options. It validates the campus use case but does not have UNN-style identity verification, typed contracts, or a governed claim workflow. </w:t>
+        <w:t>IFOUND (Sadiku et al., 2019)</w:t>
+      </w:r>
+      <w:r>
+        <w:t xml:space="preserve"> - This web system for a Nigerian university connects to campus security. Administrators upload found items, while owners search for them and answer identity questions to claim their possessions. While it shows the Nigerian context, it focuses on administrative data entry and manual verification. </w:t>
       </w:r>
       <w:r>
         <w:t>FindHub</w:t>
       </w:r>
       <w:r>
-        <w:t xml:space="preserve"> adds structured matching, audit logs, and a restricted “found-only” reporting model to reduce spam and ease moderation.</w:t>
+        <w:t xml:space="preserve"> improves this with verified user accounts, automated scoring for claim evidence, searchable indexes, and complete audit trails using a modern TS/PostgreSQL stack.</w:t>
       </w:r>
     </w:p>
     <w:p/>
@@ -3512,44 +3345,58 @@
           <w:b/>
           <w:bCs/>
         </w:rPr>
-        <w:t>IFOUND (Sadiku et al., 2019)</w:t>
-      </w:r>
-      <w:r>
-        <w:t xml:space="preserve"> - This web system for a Nigerian university connects to campus security. Administrators upload found items, while owners search for them and answer identity questions to claim their possessions. While it shows the Nigerian context, it focuses on administrative data entry and manual verification. </w:t>
+        <w:t>CampusTrace (2024)</w:t>
+      </w:r>
+      <w:r>
+        <w:t xml:space="preserve"> - This platform is built with PHP and MySQL. Anyone can report items without logging in, admins verify these reports, and users contact admins to claim items. It demonstrates the workflow but does not ensure identity assurance, typed APIs, or detailed audit trails. </w:t>
       </w:r>
       <w:r>
         <w:t>FindHub</w:t>
       </w:r>
       <w:r>
-        <w:t xml:space="preserve"> improves this with verified user accounts, automated scoring for claim evidence, searchable indexes, and complete audit trails using a modern TS/PostgreSQL stack.</w:t>
+        <w:t xml:space="preserve"> enhances this with Better-Auth using UNN emails, role-based review, and a combined “found-only + search” approach to reduce fraudulent postings while maintaining transparency.</w:t>
       </w:r>
     </w:p>
     <w:p/>
     <w:p>
-      <w:proofErr w:type="spellStart"/>
       <w:r>
         <w:rPr>
           <w:b/>
           <w:bCs/>
         </w:rPr>
-        <w:t>CampusTrace</w:t>
-      </w:r>
-      <w:proofErr w:type="spellEnd"/>
+        <w:t>IJRASET Lost &amp; Found Web App (2024)</w:t>
+      </w:r>
+      <w:r>
+        <w:t xml:space="preserve"> - This app employs modern web technology, including Next.js, NextAuth, Tailwind, and Prisma/MongoDB, for community lost-and-found efforts with </w:t>
+      </w:r>
+      <w:r>
+        <w:lastRenderedPageBreak/>
+        <w:t xml:space="preserve">direct contact numbers in listings. While innovative, it lacks campus governance, UNN-specific verification, structured matching, and an auditable claims chain. </w:t>
+      </w:r>
+      <w:r>
+        <w:t>FindHub</w:t>
+      </w:r>
+      <w:r>
+        <w:t xml:space="preserve"> maintains a modern user experience while incorporating campus verification, evidence checks, and PostgreSQL-backed audit logs.</w:t>
+      </w:r>
+    </w:p>
+    <w:p/>
+    <w:p>
       <w:r>
         <w:rPr>
           <w:b/>
           <w:bCs/>
         </w:rPr>
-        <w:t xml:space="preserve"> (2024)</w:t>
-      </w:r>
-      <w:r>
-        <w:t xml:space="preserve"> - This platform is built with PHP and MySQL. Anyone can report items without logging in, admins verify these reports, and users contact admins to claim items. It demonstrates the workflow but does not ensure identity assurance, typed APIs, or detailed audit trails. </w:t>
+        <w:t>Cal Poly Pomona Lost-and-Found (Kaur, 2017)</w:t>
+      </w:r>
+      <w:r>
+        <w:t xml:space="preserve"> - This early distributed web service helped students post and search for lost and found items. It emphasises database-backed listings and basic authentication. While historically useful, it predates typed stacks, objective match scoring, and privacy-aware claim verification. </w:t>
       </w:r>
       <w:r>
         <w:t>FindHub</w:t>
       </w:r>
       <w:r>
-        <w:t xml:space="preserve"> enhances this with Better-Auth using UNN emails, role-based review, and a combined “found-only + search” approach to reduce fraudulent postings while maintaining transparency.</w:t>
+        <w:t xml:space="preserve"> moves forward with type safety using TypeScript and oRPC, a found-only intake process, and governed claim decisions.</w:t>
       </w:r>
     </w:p>
     <w:p/>
@@ -3559,28 +3406,16 @@
           <w:b/>
           <w:bCs/>
         </w:rPr>
-        <w:t>IJRASET Lost &amp; Found Web App (2024)</w:t>
-      </w:r>
-      <w:r>
-        <w:t xml:space="preserve"> - This app employs modern web technology, including Next.js, </w:t>
-      </w:r>
-      <w:proofErr w:type="spellStart"/>
-      <w:r>
-        <w:t>NextAuth</w:t>
-      </w:r>
-      <w:proofErr w:type="spellEnd"/>
-      <w:r>
-        <w:t xml:space="preserve">, Tailwind, and Prisma/MongoDB, for community lost-and-found efforts with </w:t>
-      </w:r>
-      <w:r>
-        <w:lastRenderedPageBreak/>
-        <w:t xml:space="preserve">direct contact numbers in listings. While innovative, it lacks campus governance, UNN-specific verification, structured matching, and an auditable claims chain. </w:t>
+        <w:t>Cavite State University System (Canonigo &amp; Oribello, 2022)</w:t>
+      </w:r>
+      <w:r>
+        <w:t xml:space="preserve"> - This undergraduate thesis developed a web-based information system for campus lost-and-found efforts. It highlights the need within the institution but provides little detail on verification, auditability, or typed interfaces. </w:t>
       </w:r>
       <w:r>
         <w:t>FindHub</w:t>
       </w:r>
       <w:r>
-        <w:t xml:space="preserve"> maintains a modern user experience while incorporating campus verification, evidence checks, and PostgreSQL-backed audit logs.</w:t>
+        <w:t xml:space="preserve"> offers stronger identity verification through Better-Auth, structured claims, and robust data modelling using Drizzle ORM and PostgreSQL.</w:t>
       </w:r>
     </w:p>
     <w:p/>
@@ -3590,32 +3425,16 @@
           <w:b/>
           <w:bCs/>
         </w:rPr>
-        <w:t>Cal Poly Pomona Lost-and-Found (Kaur, 2017)</w:t>
-      </w:r>
-      <w:r>
-        <w:t xml:space="preserve"> - This early distributed web service helped students post and search for lost and found items. It </w:t>
-      </w:r>
-      <w:proofErr w:type="spellStart"/>
-      <w:r>
-        <w:t>emphasises</w:t>
-      </w:r>
-      <w:proofErr w:type="spellEnd"/>
-      <w:r>
-        <w:t xml:space="preserve"> database-backed listings and basic authentication. While historically useful, it predates typed stacks, objective match scoring, and privacy-aware claim verification. </w:t>
+        <w:t>VNR VJIET Campus System (IJERT, 2022)</w:t>
+      </w:r>
+      <w:r>
+        <w:t xml:space="preserve"> - This platform allows only admins to post found items. Users must log in to claim items, and it includes email notifications and basic string-matching search methods. It has a donation/disposal policy for unclaimed items. </w:t>
       </w:r>
       <w:r>
         <w:t>FindHub</w:t>
       </w:r>
       <w:r>
-        <w:t xml:space="preserve"> moves forward with type safety using TypeScript and </w:t>
-      </w:r>
-      <w:proofErr w:type="spellStart"/>
-      <w:r>
-        <w:t>oRPC</w:t>
-      </w:r>
-      <w:proofErr w:type="spellEnd"/>
-      <w:r>
-        <w:t>, a found-only intake process, and governed claim decisions.</w:t>
+        <w:t>’s “found-only” intake is similar but includes typed APIs, objective matching scores, and precise reviewer roles and audit logs.</w:t>
       </w:r>
     </w:p>
     <w:p/>
@@ -3625,16 +3444,16 @@
           <w:b/>
           <w:bCs/>
         </w:rPr>
-        <w:t>Cavite State University System (Canonigo &amp; Oribello, 2022)</w:t>
-      </w:r>
-      <w:r>
-        <w:t xml:space="preserve"> - This undergraduate thesis developed a web-based information system for campus lost-and-found efforts. It highlights the need within the institution but provides little detail on verification, auditability, or typed interfaces. </w:t>
+        <w:t>“LostAndFound” for College Campus (IJFANS, 2024)</w:t>
+      </w:r>
+      <w:r>
+        <w:t xml:space="preserve"> - This Django/MySQL app is designed for college settings. It has email notifications and general posting for lost and found items. However, it does not clarify campus-level identity proof, reviewer roles, or evidence-weighted claim checks. </w:t>
       </w:r>
       <w:r>
         <w:t>FindHub</w:t>
       </w:r>
       <w:r>
-        <w:t xml:space="preserve"> offers stronger identity verification through Better-Auth, structured claims, and robust data modelling using Drizzle ORM and PostgreSQL.</w:t>
+        <w:t xml:space="preserve"> streamlines the process by using a found-only system, verifying users, and recording clear decision trails for accountability.</w:t>
       </w:r>
     </w:p>
     <w:p/>
@@ -3644,77 +3463,10 @@
           <w:b/>
           <w:bCs/>
         </w:rPr>
-        <w:t>VNR VJIET Campus System (IJERT, 2022)</w:t>
-      </w:r>
-      <w:r>
-        <w:t xml:space="preserve"> - This platform allows only admins to post found items. Users must log in to claim items, and it includes email notifications and basic string-matching search methods. It has a donation/disposal policy for unclaimed items. </w:t>
-      </w:r>
-      <w:proofErr w:type="spellStart"/>
-      <w:r>
-        <w:t>FindHub</w:t>
-      </w:r>
-      <w:r>
-        <w:t>’s</w:t>
-      </w:r>
-      <w:proofErr w:type="spellEnd"/>
-      <w:r>
-        <w:t xml:space="preserve"> “found-only” intake is similar but includes typed APIs, objective matching scores, and precise reviewer roles and audit logs.</w:t>
-      </w:r>
-    </w:p>
-    <w:p/>
-    <w:p>
-      <w:r>
-        <w:rPr>
-          <w:b/>
-          <w:bCs/>
-        </w:rPr>
-        <w:t>“</w:t>
-      </w:r>
-      <w:proofErr w:type="spellStart"/>
-      <w:r>
-        <w:rPr>
-          <w:b/>
-          <w:bCs/>
-        </w:rPr>
-        <w:t>LostAndFound</w:t>
-      </w:r>
-      <w:proofErr w:type="spellEnd"/>
-      <w:r>
-        <w:rPr>
-          <w:b/>
-          <w:bCs/>
-        </w:rPr>
-        <w:t>” for College Campus (IJFANS, 2024)</w:t>
-      </w:r>
-      <w:r>
-        <w:t xml:space="preserve"> - This Django/MySQL app is designed for college settings. It has email notifications and general posting for lost and found items. However, it does not clarify campus-level identity proof, reviewer roles, or evidence-weighted claim checks. </w:t>
-      </w:r>
-      <w:r>
-        <w:t>FindHub</w:t>
-      </w:r>
-      <w:r>
-        <w:t xml:space="preserve"> streamlines the process by using a found-only system, verifying users, and recording clear decision trails for accountability.</w:t>
-      </w:r>
-    </w:p>
-    <w:p/>
-    <w:p>
-      <w:r>
-        <w:rPr>
-          <w:b/>
-          <w:bCs/>
-        </w:rPr>
         <w:t>UiTM Web-Based Lost-and-Found (Muhamad Ilias, 2021)</w:t>
       </w:r>
       <w:r>
-        <w:t xml:space="preserve"> - This proposal outlines a web system for tracking and managing lost-and-found items on campus. It </w:t>
-      </w:r>
-      <w:proofErr w:type="spellStart"/>
-      <w:r>
-        <w:t>emphasises</w:t>
-      </w:r>
-      <w:proofErr w:type="spellEnd"/>
-      <w:r>
-        <w:t xml:space="preserve"> the need for </w:t>
+        <w:t xml:space="preserve"> - This proposal outlines a web system for tracking and managing lost-and-found items on campus. It emphasises the need for </w:t>
       </w:r>
       <w:r>
         <w:lastRenderedPageBreak/>
@@ -3724,23 +3476,7 @@
         <w:t>FindHub</w:t>
       </w:r>
       <w:r>
-        <w:t xml:space="preserve"> addresses these gaps with Next.js and TypeScript, Hono plus </w:t>
-      </w:r>
-      <w:proofErr w:type="spellStart"/>
-      <w:r>
-        <w:t>oRPC</w:t>
-      </w:r>
-      <w:proofErr w:type="spellEnd"/>
-      <w:r>
-        <w:t xml:space="preserve">, and Drizzle schemas that </w:t>
-      </w:r>
-      <w:proofErr w:type="spellStart"/>
-      <w:r>
-        <w:t>utilise</w:t>
-      </w:r>
-      <w:proofErr w:type="spellEnd"/>
-      <w:r>
-        <w:t xml:space="preserve"> campus-verified identities.</w:t>
+        <w:t xml:space="preserve"> addresses these gaps with Next.js and TypeScript, Hono plus oRPC, and Drizzle schemas that utilise campus-verified identities.</w:t>
       </w:r>
     </w:p>
     <w:p>
@@ -3761,6 +3497,18 @@
       </w:r>
     </w:p>
     <w:p/>
+    <w:p>
+      <w:pPr>
+        <w:pStyle w:val="figure"/>
+      </w:pPr>
+      <w:r>
+        <w:t>Table 2.1</w:t>
+      </w:r>
+      <w:r>
+        <w:tab/>
+        <w:t>Comparison of exisiting systems vs FindHub</w:t>
+      </w:r>
+    </w:p>
     <w:tbl>
       <w:tblPr>
         <w:tblStyle w:val="TableGrid"/>
@@ -3932,13 +3680,8 @@
             <w:hideMark/>
           </w:tcPr>
           <w:p>
-            <w:proofErr w:type="spellStart"/>
-            <w:r>
-              <w:t>AppalLOCATE</w:t>
-            </w:r>
-            <w:proofErr w:type="spellEnd"/>
-            <w:r>
-              <w:t xml:space="preserve"> (Wilson, 2023)</w:t>
+            <w:r>
+              <w:t>AppalLOCATE (Wilson, 2023)</w:t>
             </w:r>
           </w:p>
         </w:tc>
@@ -3971,15 +3714,7 @@
           </w:tcPr>
           <w:p>
             <w:r>
-              <w:t xml:space="preserve">Uses UNN-verified Better-Auth; adopts typed </w:t>
-            </w:r>
-            <w:proofErr w:type="spellStart"/>
-            <w:r>
-              <w:t>oRPC</w:t>
-            </w:r>
-            <w:proofErr w:type="spellEnd"/>
-            <w:r>
-              <w:t xml:space="preserve"> APIs; employs reviewer-based verification; limits posting to admins to prevent spam.</w:t>
+              <w:t>Uses UNN-verified Better-Auth; adopts typed oRPC APIs; employs reviewer-based verification; limits posting to admins to prevent spam.</w:t>
             </w:r>
           </w:p>
         </w:tc>
@@ -4047,14 +3782,8 @@
             <w:hideMark/>
           </w:tcPr>
           <w:p>
-            <w:proofErr w:type="spellStart"/>
-            <w:r>
-              <w:lastRenderedPageBreak/>
-              <w:t>CampusTrace</w:t>
-            </w:r>
-            <w:proofErr w:type="spellEnd"/>
-            <w:r>
-              <w:t xml:space="preserve"> (2024)</w:t>
+            <w:r>
+              <w:t>CampusTrace (2024)</w:t>
             </w:r>
           </w:p>
         </w:tc>
@@ -4114,15 +3843,7 @@
           </w:tcPr>
           <w:p>
             <w:r>
-              <w:t xml:space="preserve">Next.js, </w:t>
-            </w:r>
-            <w:proofErr w:type="spellStart"/>
-            <w:r>
-              <w:t>NextAuth</w:t>
-            </w:r>
-            <w:proofErr w:type="spellEnd"/>
-            <w:r>
-              <w:t>, Tailwind, Prisma/MongoDB; community-based listings; direct contact numbers displayed.</w:t>
+              <w:t>Next.js, NextAuth, Tailwind, Prisma/MongoDB; community-based listings; direct contact numbers displayed.</w:t>
             </w:r>
           </w:p>
         </w:tc>
@@ -4220,15 +3941,7 @@
           </w:tcPr>
           <w:p>
             <w:r>
-              <w:t xml:space="preserve">Undergraduate thesis; </w:t>
-            </w:r>
-            <w:proofErr w:type="spellStart"/>
-            <w:r>
-              <w:t>digitalised</w:t>
-            </w:r>
-            <w:proofErr w:type="spellEnd"/>
-            <w:r>
-              <w:t xml:space="preserve"> listings of lost/found items; basic institutional workflow.</w:t>
+              <w:t>Undergraduate thesis; digitalised listings of lost/found items; basic institutional workflow.</w:t>
             </w:r>
           </w:p>
         </w:tc>
@@ -4250,15 +3963,7 @@
           </w:tcPr>
           <w:p>
             <w:r>
-              <w:t xml:space="preserve">Adds verified Better-Auth, structured claims, detailed audit logs, and typed API contracts via </w:t>
-            </w:r>
-            <w:proofErr w:type="spellStart"/>
-            <w:r>
-              <w:t>oRPC</w:t>
-            </w:r>
-            <w:proofErr w:type="spellEnd"/>
-            <w:r>
-              <w:t>.</w:t>
+              <w:t>Adds verified Better-Auth, structured claims, detailed audit logs, and typed API contracts via oRPC.</w:t>
             </w:r>
           </w:p>
         </w:tc>
@@ -4326,31 +4031,20 @@
             <w:hideMark/>
           </w:tcPr>
           <w:p>
-            <w:proofErr w:type="spellStart"/>
-            <w:r>
-              <w:lastRenderedPageBreak/>
-              <w:t>LostAndFound</w:t>
-            </w:r>
-            <w:proofErr w:type="spellEnd"/>
-            <w:r>
-              <w:t xml:space="preserve"> (IJFANS, 2024)</w:t>
-            </w:r>
-          </w:p>
-        </w:tc>
-        <w:tc>
-          <w:tcPr>
-            <w:tcW w:w="0" w:type="auto"/>
-            <w:hideMark/>
-          </w:tcPr>
-          <w:p>
-            <w:r>
-              <w:t xml:space="preserve">Django/MySQL app; email notifications; general lost + found posting; contact info </w:t>
-            </w:r>
-            <w:proofErr w:type="spellStart"/>
-            <w:r>
-              <w:t>displ</w:t>
-            </w:r>
-            <w:proofErr w:type="spellEnd"/>
+            <w:r>
+              <w:t>LostAndFound (IJFANS, 2024)</w:t>
+            </w:r>
+          </w:p>
+        </w:tc>
+        <w:tc>
+          <w:tcPr>
+            <w:tcW w:w="0" w:type="auto"/>
+            <w:hideMark/>
+          </w:tcPr>
+          <w:p>
+            <w:r>
+              <w:t>Django/MySQL app; email notifications; general lost + found posting; contact info displ</w:t>
+            </w:r>
           </w:p>
         </w:tc>
         <w:tc>
@@ -4422,31 +4116,7 @@
     <w:p/>
     <w:p>
       <w:r>
-        <w:t xml:space="preserve">This project uses the Object-Oriented Analysis and Design Methodology (OOADM). OOADM represents the system as interacting objects like User, </w:t>
-      </w:r>
-      <w:proofErr w:type="spellStart"/>
-      <w:r>
-        <w:t>LostItem</w:t>
-      </w:r>
-      <w:proofErr w:type="spellEnd"/>
-      <w:r>
-        <w:t xml:space="preserve">, </w:t>
-      </w:r>
-      <w:proofErr w:type="spellStart"/>
-      <w:r>
-        <w:t>ItemImage</w:t>
-      </w:r>
-      <w:proofErr w:type="spellEnd"/>
-      <w:r>
-        <w:t xml:space="preserve">, Category, and </w:t>
-      </w:r>
-      <w:proofErr w:type="spellStart"/>
-      <w:r>
-        <w:t>SecurityQuestion</w:t>
-      </w:r>
-      <w:proofErr w:type="spellEnd"/>
-      <w:r>
-        <w:t xml:space="preserve">. It employs UML diagrams, including use case, class, activity, and sequence diagrams, to describe system </w:t>
+        <w:t xml:space="preserve">This project uses the Object-Oriented Analysis and Design Methodology (OOADM). OOADM represents the system as interacting objects like User, LostItem, ItemImage, Category, and SecurityQuestion. It employs UML diagrams, including use case, class, activity, and sequence diagrams, to describe system </w:t>
       </w:r>
       <w:r>
         <w:t>behaviour</w:t>
@@ -4490,11 +4160,9 @@
       <w:r>
         <w:t xml:space="preserve">Most Nigerian university campuses, including the University of Nigeria (UNN), manage lost and found items in an informal, </w:t>
       </w:r>
-      <w:proofErr w:type="spellStart"/>
       <w:r>
         <w:t>decentralised</w:t>
       </w:r>
-      <w:proofErr w:type="spellEnd"/>
       <w:r>
         <w:t>, and inefficient way. The recovery process relies on:</w:t>
       </w:r>
@@ -4551,13 +4219,7 @@
     <w:p/>
     <w:p>
       <w:r>
-        <w:t>A common situation occurs when a student finds an item. They post a picture or description in a group chat or write a notice on a physical board. If the rightful owner sees the message, they try to contact the finder, and they arrange an informal handover.</w:t>
-      </w:r>
-      <w:r>
-        <w:t xml:space="preserve"> </w:t>
-      </w:r>
-      <w:r>
-        <w:t>This system has several problems</w:t>
+        <w:t>A common situation occurs when a student finds an item. They post a picture or description in a group chat or write a notice on a physical board. If the rightful owner sees the message, they try to contact the finder, and they arrange an informal handover. This system has several problems</w:t>
       </w:r>
       <w:r>
         <w:t xml:space="preserve"> which </w:t>
@@ -4569,21 +4231,11 @@
     <w:p/>
     <w:p>
       <w:r>
-        <w:t xml:space="preserve">The flaws in this manual and fragmented approach highlight the need for FindHub, a digital platform aimed at </w:t>
-      </w:r>
-      <w:proofErr w:type="spellStart"/>
-      <w:r>
-        <w:t>centralising</w:t>
-      </w:r>
-      <w:proofErr w:type="spellEnd"/>
-      <w:r>
-        <w:t xml:space="preserve">, </w:t>
-      </w:r>
-      <w:proofErr w:type="spellStart"/>
+        <w:t xml:space="preserve">The flaws in this manual and fragmented approach highlight the need for FindHub, a digital platform aimed at centralising, </w:t>
+      </w:r>
       <w:r>
         <w:t>standardising</w:t>
       </w:r>
-      <w:proofErr w:type="spellEnd"/>
       <w:r>
         <w:t>, securing, and improving the lost-and-found process on campus.</w:t>
       </w:r>
@@ -4646,7 +4298,10 @@
         <w:pStyle w:val="figure"/>
       </w:pPr>
       <w:r>
-        <w:t>Figure 3.1.</w:t>
+        <w:t>Figure 3.1</w:t>
+      </w:r>
+      <w:r>
+        <w:t>:</w:t>
       </w:r>
       <w:r>
         <w:tab/>
@@ -4936,15 +4591,7 @@
         </w:numPr>
       </w:pPr>
       <w:r>
-        <w:t xml:space="preserve">Built with React components, validated with Zod, and styled with </w:t>
-      </w:r>
-      <w:proofErr w:type="spellStart"/>
-      <w:r>
-        <w:t>TailwindCSS</w:t>
-      </w:r>
-      <w:proofErr w:type="spellEnd"/>
-      <w:r>
-        <w:t>.</w:t>
+        <w:t>Built with React components, validated with Zod, and styled with TailwindCSS.</w:t>
       </w:r>
     </w:p>
     <w:p/>
@@ -4981,31 +4628,7 @@
         </w:numPr>
       </w:pPr>
       <w:r>
-        <w:t xml:space="preserve">Implements business logic through service modules such as </w:t>
-      </w:r>
-      <w:proofErr w:type="spellStart"/>
-      <w:r>
-        <w:t>item.service</w:t>
-      </w:r>
-      <w:proofErr w:type="spellEnd"/>
-      <w:r>
-        <w:t xml:space="preserve">, </w:t>
-      </w:r>
-      <w:proofErr w:type="spellStart"/>
-      <w:r>
-        <w:t>upload.service</w:t>
-      </w:r>
-      <w:proofErr w:type="spellEnd"/>
-      <w:r>
-        <w:t>, and security-</w:t>
-      </w:r>
-      <w:proofErr w:type="spellStart"/>
-      <w:r>
-        <w:t>questions.service</w:t>
-      </w:r>
-      <w:proofErr w:type="spellEnd"/>
-      <w:r>
-        <w:t>.</w:t>
+        <w:t>Implements business logic through service modules such as item.service, upload.service, and security-questions.service.</w:t>
       </w:r>
     </w:p>
     <w:p/>
@@ -5041,13 +4664,8 @@
           <w:numId w:val="50"/>
         </w:numPr>
       </w:pPr>
-      <w:proofErr w:type="spellStart"/>
-      <w:r>
-        <w:t>Supabase</w:t>
-      </w:r>
-      <w:proofErr w:type="spellEnd"/>
-      <w:r>
-        <w:t xml:space="preserve"> Storage for item images.  </w:t>
+      <w:r>
+        <w:t xml:space="preserve">Supabase Storage for item images.  </w:t>
       </w:r>
     </w:p>
     <w:p>
@@ -5100,13 +4718,8 @@
           <w:numId w:val="53"/>
         </w:numPr>
       </w:pPr>
-      <w:proofErr w:type="spellStart"/>
-      <w:r>
-        <w:t>LostItem</w:t>
-      </w:r>
-      <w:proofErr w:type="spellEnd"/>
-      <w:r>
-        <w:t xml:space="preserve">  </w:t>
+      <w:r>
+        <w:t xml:space="preserve">LostItem  </w:t>
       </w:r>
     </w:p>
     <w:p>
@@ -5117,13 +4730,8 @@
           <w:numId w:val="53"/>
         </w:numPr>
       </w:pPr>
-      <w:proofErr w:type="spellStart"/>
-      <w:r>
-        <w:t>ItemImage</w:t>
-      </w:r>
-      <w:proofErr w:type="spellEnd"/>
-      <w:r>
-        <w:t xml:space="preserve">  </w:t>
+      <w:r>
+        <w:t xml:space="preserve">ItemImage  </w:t>
       </w:r>
     </w:p>
     <w:p>
@@ -5134,14 +4742,9 @@
           <w:numId w:val="53"/>
         </w:numPr>
       </w:pPr>
-      <w:proofErr w:type="spellStart"/>
       <w:r>
         <w:lastRenderedPageBreak/>
-        <w:t>ItemCategory</w:t>
-      </w:r>
-      <w:proofErr w:type="spellEnd"/>
-      <w:r>
-        <w:t xml:space="preserve">  </w:t>
+        <w:t xml:space="preserve">ItemCategory  </w:t>
       </w:r>
     </w:p>
     <w:p>
@@ -5152,13 +4755,8 @@
           <w:numId w:val="53"/>
         </w:numPr>
       </w:pPr>
-      <w:proofErr w:type="spellStart"/>
-      <w:r>
-        <w:t>SecurityQuestion</w:t>
-      </w:r>
-      <w:proofErr w:type="spellEnd"/>
-      <w:r>
-        <w:t xml:space="preserve">  </w:t>
+      <w:r>
+        <w:t xml:space="preserve">SecurityQuestion  </w:t>
       </w:r>
     </w:p>
     <w:p>
@@ -5169,48 +4767,19 @@
           <w:numId w:val="53"/>
         </w:numPr>
       </w:pPr>
-      <w:proofErr w:type="spellStart"/>
-      <w:r>
-        <w:t>ItemStatusHistory</w:t>
-      </w:r>
-      <w:proofErr w:type="spellEnd"/>
-      <w:r>
-        <w:t xml:space="preserve">  </w:t>
+      <w:r>
+        <w:t xml:space="preserve">ItemStatusHistory  </w:t>
       </w:r>
     </w:p>
     <w:p/>
     <w:p>
       <w:r>
-        <w:t xml:space="preserve">Relationships follow an object-oriented structure (e.g., </w:t>
-      </w:r>
-      <w:proofErr w:type="spellStart"/>
-      <w:r>
-        <w:t>LostItem</w:t>
-      </w:r>
-      <w:proofErr w:type="spellEnd"/>
-      <w:r>
-        <w:t xml:space="preserve"> to </w:t>
-      </w:r>
-      <w:proofErr w:type="spellStart"/>
-      <w:r>
-        <w:t>ItemImage</w:t>
-      </w:r>
-      <w:proofErr w:type="spellEnd"/>
-      <w:r>
-        <w:t xml:space="preserve"> is one-to-many).  </w:t>
-      </w:r>
-    </w:p>
-    <w:p>
-      <w:r>
-        <w:t xml:space="preserve">The database ensures data integrity through foreign keys, status </w:t>
-      </w:r>
-      <w:proofErr w:type="spellStart"/>
-      <w:r>
-        <w:t>enums</w:t>
-      </w:r>
-      <w:proofErr w:type="spellEnd"/>
-      <w:r>
-        <w:t>, timestamps, and indexes for quick searches.</w:t>
+        <w:t xml:space="preserve">Relationships follow an object-oriented structure (e.g., LostItem to ItemImage is one-to-many).  </w:t>
+      </w:r>
+    </w:p>
+    <w:p>
+      <w:r>
+        <w:t>The database ensures data integrity through foreign keys, status enums, timestamps, and indexes for quick searches.</w:t>
       </w:r>
     </w:p>
     <w:p/>
@@ -5486,15 +5055,7 @@
         </w:numPr>
       </w:pPr>
       <w:r>
-        <w:t xml:space="preserve">Upload to </w:t>
-      </w:r>
-      <w:proofErr w:type="spellStart"/>
-      <w:r>
-        <w:t>Supabase</w:t>
-      </w:r>
-      <w:proofErr w:type="spellEnd"/>
-      <w:r>
-        <w:t xml:space="preserve"> Storage.  </w:t>
+        <w:t xml:space="preserve">Upload to Supabase Storage.  </w:t>
       </w:r>
     </w:p>
     <w:p>
@@ -5738,6 +5299,9 @@
         <w:t>Figure 3.2</w:t>
       </w:r>
       <w:r>
+        <w:t>:</w:t>
+      </w:r>
+      <w:r>
         <w:tab/>
         <w:t>A context diagram of an improved lost and found system</w:t>
       </w:r>
@@ -5755,11 +5319,9 @@
       <w:r>
         <w:t xml:space="preserve">We </w:t>
       </w:r>
-      <w:proofErr w:type="spellStart"/>
       <w:r>
         <w:t>organise</w:t>
       </w:r>
-      <w:proofErr w:type="spellEnd"/>
       <w:r>
         <w:t xml:space="preserve"> the design using four classic </w:t>
       </w:r>
@@ -5795,6 +5357,9 @@
         <w:jc w:val="center"/>
       </w:pPr>
       <w:r>
+        <w:rPr>
+          <w:noProof/>
+        </w:rPr>
         <w:drawing>
           <wp:inline distT="0" distB="0" distL="0" distR="0" wp14:anchorId="020EDB62" wp14:editId="2D213090">
             <wp:extent cx="6162675" cy="5891040"/>
@@ -5855,10 +5420,19 @@
         <w:pStyle w:val="figure"/>
       </w:pPr>
       <w:r>
-        <w:t>Fig 3.</w:t>
+        <w:t>Fig</w:t>
+      </w:r>
+      <w:r>
+        <w:t>ure</w:t>
+      </w:r>
+      <w:r>
+        <w:t xml:space="preserve"> 3.</w:t>
       </w:r>
       <w:r>
         <w:t>3</w:t>
+      </w:r>
+      <w:r>
+        <w:t>:</w:t>
       </w:r>
       <w:r>
         <w:tab/>
@@ -5876,7 +5450,13 @@
     </w:p>
     <w:p>
       <w:pPr>
-        <w:pStyle w:val="Heading3"/>
+        <w:pStyle w:val="figure"/>
+        <w:jc w:val="both"/>
+      </w:pPr>
+    </w:p>
+    <w:p>
+      <w:pPr>
+        <w:pStyle w:val="Heading4"/>
       </w:pPr>
       <w:r>
         <w:t>Components of the Use Case Diagram</w:t>
@@ -5884,16 +5464,15 @@
     </w:p>
     <w:p>
       <w:pPr>
-        <w:rPr>
-          <w:b/>
-          <w:bCs/>
-        </w:rPr>
-      </w:pPr>
-      <w:r>
-        <w:rPr>
-          <w:b/>
-          <w:bCs/>
-        </w:rPr>
+        <w:pStyle w:val="figure"/>
+      </w:pPr>
+      <w:r>
+        <w:t>Table 3.1</w:t>
+      </w:r>
+      <w:r>
+        <w:tab/>
+      </w:r>
+      <w:r>
         <w:t>Public User Use Cases</w:t>
       </w:r>
     </w:p>
@@ -6509,18 +6088,21 @@
       </w:tr>
     </w:tbl>
     <w:p>
-      <w:pPr>
-        <w:pStyle w:val="Heading3"/>
-      </w:pPr>
       <w:bookmarkStart w:id="7" w:name="_86gc4wqk7ult" w:colFirst="0" w:colLast="0"/>
       <w:bookmarkEnd w:id="7"/>
     </w:p>
     <w:p>
       <w:pPr>
-        <w:pStyle w:val="Heading3"/>
+        <w:pStyle w:val="figure"/>
       </w:pPr>
       <w:bookmarkStart w:id="8" w:name="_i9vx65mryjvk" w:colFirst="0" w:colLast="0"/>
       <w:bookmarkEnd w:id="8"/>
+      <w:r>
+        <w:t>Table 3.2</w:t>
+      </w:r>
+      <w:r>
+        <w:tab/>
+      </w:r>
       <w:r>
         <w:t>Admin User Use Cases</w:t>
       </w:r>
@@ -7326,27 +6908,20 @@
       </w:tr>
     </w:tbl>
     <w:p>
-      <w:pPr>
-        <w:rPr>
-          <w:b/>
-          <w:bCs/>
-        </w:rPr>
-      </w:pPr>
       <w:bookmarkStart w:id="9" w:name="_r3muz4q19flp" w:colFirst="0" w:colLast="0"/>
       <w:bookmarkEnd w:id="9"/>
     </w:p>
     <w:p>
       <w:pPr>
-        <w:rPr>
-          <w:b/>
-          <w:bCs/>
-        </w:rPr>
-      </w:pPr>
-      <w:r>
-        <w:rPr>
-          <w:b/>
-          <w:bCs/>
-        </w:rPr>
+        <w:pStyle w:val="figure"/>
+      </w:pPr>
+      <w:r>
+        <w:t>Table 3.3</w:t>
+      </w:r>
+      <w:r>
+        <w:tab/>
+      </w:r>
+      <w:r>
         <w:t>System Use Cases</w:t>
       </w:r>
     </w:p>
@@ -7836,15 +7411,12 @@
       </w:tr>
     </w:tbl>
     <w:p>
-      <w:pPr>
-        <w:pStyle w:val="Heading2"/>
-      </w:pPr>
       <w:bookmarkStart w:id="10" w:name="_53oqwjmxd7mf" w:colFirst="0" w:colLast="0"/>
       <w:bookmarkEnd w:id="10"/>
     </w:p>
     <w:p>
       <w:pPr>
-        <w:pStyle w:val="Heading3"/>
+        <w:pStyle w:val="Heading4"/>
       </w:pPr>
       <w:bookmarkStart w:id="11" w:name="_3ostd4iixw1k" w:colFirst="0" w:colLast="0"/>
       <w:bookmarkEnd w:id="11"/>
@@ -8139,7 +7711,6 @@
         </w:rPr>
       </w:pPr>
       <w:r>
-        <w:lastRenderedPageBreak/>
         <w:t>System automatically encrypts security answers when they are created or updated</w:t>
       </w:r>
     </w:p>
@@ -8157,6 +7728,7 @@
         </w:rPr>
       </w:pPr>
       <w:r>
+        <w:lastRenderedPageBreak/>
         <w:t>System automatically filters hidden fields for public API responses</w:t>
       </w:r>
     </w:p>
@@ -8579,6 +8151,9 @@
         <w:jc w:val="center"/>
       </w:pPr>
       <w:r>
+        <w:rPr>
+          <w:noProof/>
+        </w:rPr>
         <w:lastRenderedPageBreak/>
         <w:drawing>
           <wp:inline distT="0" distB="0" distL="0" distR="0" wp14:anchorId="2FF899D9" wp14:editId="230E54F2">
@@ -8657,12 +8232,13 @@
     </w:p>
     <w:p>
       <w:pPr>
-        <w:pStyle w:val="Heading3"/>
-      </w:pPr>
-    </w:p>
-    <w:p>
-      <w:pPr>
-        <w:pStyle w:val="Heading3"/>
+        <w:pStyle w:val="figure"/>
+        <w:jc w:val="both"/>
+      </w:pPr>
+    </w:p>
+    <w:p>
+      <w:pPr>
+        <w:pStyle w:val="Heading4"/>
       </w:pPr>
       <w:r>
         <w:t>Activity Diagram Descriptions</w:t>
@@ -8742,6 +8318,9 @@
         <w:jc w:val="center"/>
       </w:pPr>
       <w:r>
+        <w:rPr>
+          <w:noProof/>
+        </w:rPr>
         <w:drawing>
           <wp:inline distT="0" distB="0" distL="0" distR="0" wp14:anchorId="0C9E0CFE" wp14:editId="6053736B">
             <wp:extent cx="4476750" cy="3105150"/>
@@ -8825,14 +8404,10 @@
         <w:t xml:space="preserve"> and DTOs</w:t>
       </w:r>
     </w:p>
-    <w:p>
-      <w:pPr>
-        <w:pStyle w:val="Heading3"/>
-      </w:pPr>
-    </w:p>
-    <w:p>
-      <w:pPr>
-        <w:pStyle w:val="Heading3"/>
+    <w:p/>
+    <w:p>
+      <w:pPr>
+        <w:pStyle w:val="Heading4"/>
       </w:pPr>
       <w:r>
         <w:t>Class Relationships Summary</w:t>
@@ -8863,7 +8438,6 @@
       <w:r>
         <w:t xml:space="preserve"> creates multiple </w:t>
       </w:r>
-      <w:proofErr w:type="spellStart"/>
       <w:r>
         <w:rPr>
           <w:b/>
@@ -8871,11 +8445,9 @@
         </w:rPr>
         <w:t>LostItems</w:t>
       </w:r>
-      <w:proofErr w:type="spellEnd"/>
       <w:r>
         <w:t xml:space="preserve">, </w:t>
       </w:r>
-      <w:proofErr w:type="spellStart"/>
       <w:r>
         <w:rPr>
           <w:b/>
@@ -8883,11 +8455,9 @@
         </w:rPr>
         <w:t>ItemImages</w:t>
       </w:r>
-      <w:proofErr w:type="spellEnd"/>
       <w:r>
         <w:t xml:space="preserve">, </w:t>
       </w:r>
-      <w:proofErr w:type="spellStart"/>
       <w:r>
         <w:rPr>
           <w:b/>
@@ -8895,11 +8465,9 @@
         </w:rPr>
         <w:t>SecurityQuestions</w:t>
       </w:r>
-      <w:proofErr w:type="spellEnd"/>
       <w:r>
         <w:t xml:space="preserve">, and </w:t>
       </w:r>
-      <w:proofErr w:type="spellStart"/>
       <w:r>
         <w:rPr>
           <w:b/>
@@ -8907,7 +8475,6 @@
         </w:rPr>
         <w:t>ItemStatusHistory</w:t>
       </w:r>
-      <w:proofErr w:type="spellEnd"/>
       <w:r>
         <w:t xml:space="preserve"> entries</w:t>
       </w:r>
@@ -8919,7 +8486,6 @@
           <w:numId w:val="67"/>
         </w:numPr>
       </w:pPr>
-      <w:proofErr w:type="spellStart"/>
       <w:r>
         <w:rPr>
           <w:b/>
@@ -8928,11 +8494,9 @@
         <w:lastRenderedPageBreak/>
         <w:t>LostItem</w:t>
       </w:r>
-      <w:proofErr w:type="spellEnd"/>
       <w:r>
         <w:t xml:space="preserve"> belongs to one </w:t>
       </w:r>
-      <w:proofErr w:type="spellStart"/>
       <w:r>
         <w:rPr>
           <w:b/>
@@ -8940,11 +8504,9 @@
         </w:rPr>
         <w:t>ItemCategory</w:t>
       </w:r>
-      <w:proofErr w:type="spellEnd"/>
       <w:r>
         <w:t xml:space="preserve"> and has multiple </w:t>
       </w:r>
-      <w:proofErr w:type="spellStart"/>
       <w:r>
         <w:rPr>
           <w:b/>
@@ -8952,11 +8514,9 @@
         </w:rPr>
         <w:t>ItemImages</w:t>
       </w:r>
-      <w:proofErr w:type="spellEnd"/>
       <w:r>
         <w:t xml:space="preserve">, </w:t>
       </w:r>
-      <w:proofErr w:type="spellStart"/>
       <w:r>
         <w:rPr>
           <w:b/>
@@ -8964,11 +8524,9 @@
         </w:rPr>
         <w:t>SecurityQuestions</w:t>
       </w:r>
-      <w:proofErr w:type="spellEnd"/>
       <w:r>
         <w:t xml:space="preserve">, and </w:t>
       </w:r>
-      <w:proofErr w:type="spellStart"/>
       <w:r>
         <w:rPr>
           <w:b/>
@@ -8976,7 +8534,6 @@
         </w:rPr>
         <w:t>ItemStatusHistory</w:t>
       </w:r>
-      <w:proofErr w:type="spellEnd"/>
       <w:r>
         <w:t xml:space="preserve"> entries</w:t>
       </w:r>
@@ -8988,7 +8545,6 @@
           <w:numId w:val="67"/>
         </w:numPr>
       </w:pPr>
-      <w:proofErr w:type="spellStart"/>
       <w:r>
         <w:rPr>
           <w:b/>
@@ -8996,11 +8552,9 @@
         </w:rPr>
         <w:t>SecurityQuestion</w:t>
       </w:r>
-      <w:proofErr w:type="spellEnd"/>
       <w:r>
         <w:t xml:space="preserve"> uses </w:t>
       </w:r>
-      <w:proofErr w:type="spellStart"/>
       <w:r>
         <w:rPr>
           <w:b/>
@@ -9008,33 +8562,8 @@
         </w:rPr>
         <w:t>QuestionType</w:t>
       </w:r>
-      <w:proofErr w:type="spellEnd"/>
-      <w:r>
-        <w:t xml:space="preserve"> </w:t>
-      </w:r>
-      <w:proofErr w:type="spellStart"/>
-      <w:r>
-        <w:t>enum</w:t>
-      </w:r>
-      <w:proofErr w:type="spellEnd"/>
-      <w:r>
-        <w:t xml:space="preserve"> (</w:t>
-      </w:r>
-      <w:proofErr w:type="spellStart"/>
-      <w:r>
-        <w:t>multiple_choice</w:t>
-      </w:r>
-      <w:proofErr w:type="spellEnd"/>
-      <w:r>
-        <w:t xml:space="preserve"> or </w:t>
-      </w:r>
-      <w:proofErr w:type="spellStart"/>
-      <w:r>
-        <w:t>free_text</w:t>
-      </w:r>
-      <w:proofErr w:type="spellEnd"/>
-      <w:r>
-        <w:t>)</w:t>
+      <w:r>
+        <w:t xml:space="preserve"> enum (multiple_choice or free_text)</w:t>
       </w:r>
     </w:p>
     <w:p>
@@ -9044,7 +8573,6 @@
           <w:numId w:val="67"/>
         </w:numPr>
       </w:pPr>
-      <w:proofErr w:type="spellStart"/>
       <w:r>
         <w:rPr>
           <w:b/>
@@ -9052,11 +8580,9 @@
         </w:rPr>
         <w:t>LostItem</w:t>
       </w:r>
-      <w:proofErr w:type="spellEnd"/>
       <w:r>
         <w:t xml:space="preserve"> uses </w:t>
       </w:r>
-      <w:proofErr w:type="spellStart"/>
       <w:r>
         <w:rPr>
           <w:b/>
@@ -9064,17 +8590,8 @@
         </w:rPr>
         <w:t>ItemStatus</w:t>
       </w:r>
-      <w:proofErr w:type="spellEnd"/>
-      <w:r>
-        <w:t xml:space="preserve"> </w:t>
-      </w:r>
-      <w:proofErr w:type="spellStart"/>
-      <w:r>
-        <w:t>enum</w:t>
-      </w:r>
-      <w:proofErr w:type="spellEnd"/>
-      <w:r>
-        <w:t xml:space="preserve"> (unclaimed, claimed, returned, archived)</w:t>
+      <w:r>
+        <w:t xml:space="preserve"> enum (unclaimed, claimed, returned, archived)</w:t>
       </w:r>
     </w:p>
     <w:p/>
@@ -9093,7 +8610,6 @@
           <w:numId w:val="68"/>
         </w:numPr>
       </w:pPr>
-      <w:proofErr w:type="spellStart"/>
       <w:r>
         <w:rPr>
           <w:b/>
@@ -9101,7 +8617,6 @@
         </w:rPr>
         <w:t>ItemsService</w:t>
       </w:r>
-      <w:proofErr w:type="spellEnd"/>
       <w:r>
         <w:t xml:space="preserve"> orchestrates item management and depends on:</w:t>
       </w:r>
@@ -9113,7 +8628,6 @@
           <w:numId w:val="69"/>
         </w:numPr>
       </w:pPr>
-      <w:proofErr w:type="spellStart"/>
       <w:r>
         <w:rPr>
           <w:b/>
@@ -9121,7 +8635,6 @@
         </w:rPr>
         <w:t>SecurityQuestionsService</w:t>
       </w:r>
-      <w:proofErr w:type="spellEnd"/>
       <w:r>
         <w:t xml:space="preserve"> for security question operations</w:t>
       </w:r>
@@ -9133,7 +8646,6 @@
           <w:numId w:val="70"/>
         </w:numPr>
       </w:pPr>
-      <w:proofErr w:type="spellStart"/>
       <w:r>
         <w:rPr>
           <w:b/>
@@ -9141,7 +8653,6 @@
         </w:rPr>
         <w:t>CategoryService</w:t>
       </w:r>
-      <w:proofErr w:type="spellEnd"/>
       <w:r>
         <w:t xml:space="preserve"> for category validation</w:t>
       </w:r>
@@ -9153,7 +8664,6 @@
           <w:numId w:val="71"/>
         </w:numPr>
       </w:pPr>
-      <w:proofErr w:type="spellStart"/>
       <w:r>
         <w:rPr>
           <w:b/>
@@ -9161,7 +8671,6 @@
         </w:rPr>
         <w:t>UploadService</w:t>
       </w:r>
-      <w:proofErr w:type="spellEnd"/>
       <w:r>
         <w:t xml:space="preserve"> for image storage</w:t>
       </w:r>
@@ -9173,7 +8682,6 @@
           <w:numId w:val="68"/>
         </w:numPr>
       </w:pPr>
-      <w:proofErr w:type="spellStart"/>
       <w:r>
         <w:rPr>
           <w:b/>
@@ -9181,11 +8689,9 @@
         </w:rPr>
         <w:t>SecurityQuestionsService</w:t>
       </w:r>
-      <w:proofErr w:type="spellEnd"/>
       <w:r>
         <w:t xml:space="preserve"> depends on </w:t>
       </w:r>
-      <w:proofErr w:type="spellStart"/>
       <w:r>
         <w:rPr>
           <w:b/>
@@ -9193,7 +8699,6 @@
         </w:rPr>
         <w:t>EncryptionService</w:t>
       </w:r>
-      <w:proofErr w:type="spellEnd"/>
       <w:r>
         <w:t xml:space="preserve"> for encrypting/decrypting answers</w:t>
       </w:r>
@@ -9221,43 +8726,23 @@
           <w:numId w:val="72"/>
         </w:numPr>
       </w:pPr>
-      <w:proofErr w:type="spellStart"/>
       <w:r>
         <w:rPr>
           <w:b/>
           <w:bCs/>
         </w:rPr>
-        <w:t>CreateItemInput</w:t>
-      </w:r>
-      <w:proofErr w:type="spellEnd"/>
+        <w:t>CreateItemInput/UpdateItemInput</w:t>
+      </w:r>
+      <w:r>
+        <w:t xml:space="preserve"> → </w:t>
+      </w:r>
       <w:r>
         <w:rPr>
           <w:b/>
           <w:bCs/>
         </w:rPr>
-        <w:t>/</w:t>
-      </w:r>
-      <w:proofErr w:type="spellStart"/>
-      <w:r>
-        <w:rPr>
-          <w:b/>
-          <w:bCs/>
-        </w:rPr>
-        <w:t>UpdateItemInput</w:t>
-      </w:r>
-      <w:proofErr w:type="spellEnd"/>
-      <w:r>
-        <w:t xml:space="preserve"> → </w:t>
-      </w:r>
-      <w:proofErr w:type="spellStart"/>
-      <w:r>
-        <w:rPr>
-          <w:b/>
-          <w:bCs/>
-        </w:rPr>
         <w:t>ItemsService</w:t>
       </w:r>
-      <w:proofErr w:type="spellEnd"/>
       <w:r>
         <w:t xml:space="preserve"> → Database entities</w:t>
       </w:r>
@@ -9269,7 +8754,6 @@
           <w:numId w:val="72"/>
         </w:numPr>
       </w:pPr>
-      <w:proofErr w:type="spellStart"/>
       <w:r>
         <w:rPr>
           <w:b/>
@@ -9277,11 +8761,9 @@
         </w:rPr>
         <w:t>SecurityQuestionInput</w:t>
       </w:r>
-      <w:proofErr w:type="spellEnd"/>
       <w:r>
         <w:t xml:space="preserve"> → </w:t>
       </w:r>
-      <w:proofErr w:type="spellStart"/>
       <w:r>
         <w:rPr>
           <w:b/>
@@ -9289,11 +8771,9 @@
         </w:rPr>
         <w:t>SecurityQuestionsService</w:t>
       </w:r>
-      <w:proofErr w:type="spellEnd"/>
       <w:r>
         <w:t xml:space="preserve"> → </w:t>
       </w:r>
-      <w:proofErr w:type="spellStart"/>
       <w:r>
         <w:rPr>
           <w:b/>
@@ -9301,11 +8781,9 @@
         </w:rPr>
         <w:t>EncryptionService</w:t>
       </w:r>
-      <w:proofErr w:type="spellEnd"/>
       <w:r>
         <w:t xml:space="preserve"> → </w:t>
       </w:r>
-      <w:proofErr w:type="spellStart"/>
       <w:r>
         <w:rPr>
           <w:b/>
@@ -9313,7 +8791,6 @@
         </w:rPr>
         <w:t>SecurityQuestion</w:t>
       </w:r>
-      <w:proofErr w:type="spellEnd"/>
       <w:r>
         <w:t xml:space="preserve"> (encrypted)</w:t>
       </w:r>
@@ -9328,7 +8805,6 @@
       <w:r>
         <w:t xml:space="preserve">Database entities → </w:t>
       </w:r>
-      <w:proofErr w:type="spellStart"/>
       <w:r>
         <w:rPr>
           <w:b/>
@@ -9336,11 +8812,9 @@
         </w:rPr>
         <w:t>ItemsService</w:t>
       </w:r>
-      <w:proofErr w:type="spellEnd"/>
       <w:r>
         <w:t xml:space="preserve"> → </w:t>
       </w:r>
-      <w:proofErr w:type="spellStart"/>
       <w:r>
         <w:rPr>
           <w:b/>
@@ -9348,11 +8822,9 @@
         </w:rPr>
         <w:t>PublicLostItem</w:t>
       </w:r>
-      <w:proofErr w:type="spellEnd"/>
       <w:r>
         <w:t xml:space="preserve"> (filtered for public) or </w:t>
       </w:r>
-      <w:proofErr w:type="spellStart"/>
       <w:r>
         <w:rPr>
           <w:b/>
@@ -9360,7 +8832,6 @@
         </w:rPr>
         <w:t>LostItemWithDecryptedSecurity</w:t>
       </w:r>
-      <w:proofErr w:type="spellEnd"/>
       <w:r>
         <w:t xml:space="preserve"> (admin view)</w:t>
       </w:r>
@@ -9384,6 +8855,9 @@
         <w:jc w:val="center"/>
       </w:pPr>
       <w:r>
+        <w:rPr>
+          <w:noProof/>
+        </w:rPr>
         <w:drawing>
           <wp:inline distT="0" distB="0" distL="0" distR="0" wp14:anchorId="6D7E0CCD" wp14:editId="00588E30">
             <wp:extent cx="4448175" cy="3981450"/>
@@ -9481,6 +8955,9 @@
         <w:jc w:val="center"/>
       </w:pPr>
       <w:r>
+        <w:rPr>
+          <w:noProof/>
+        </w:rPr>
         <w:drawing>
           <wp:inline distT="0" distB="0" distL="0" distR="0" wp14:anchorId="5D022C46" wp14:editId="1E519984">
             <wp:extent cx="5182930" cy="3324225"/>
@@ -9562,17 +9039,25 @@
     </w:p>
     <w:p>
       <w:pPr>
-        <w:rPr>
-          <w:b/>
-          <w:bCs/>
-        </w:rPr>
-      </w:pPr>
-      <w:r>
-        <w:rPr>
-          <w:b/>
-          <w:bCs/>
-        </w:rPr>
-        <w:t>Table: users</w:t>
+        <w:pStyle w:val="figure"/>
+      </w:pPr>
+      <w:r>
+        <w:t>Table</w:t>
+      </w:r>
+      <w:r>
+        <w:t xml:space="preserve"> 3.</w:t>
+      </w:r>
+      <w:r>
+        <w:t>4</w:t>
+      </w:r>
+      <w:r>
+        <w:tab/>
+      </w:r>
+      <w:r>
+        <w:t>users</w:t>
+      </w:r>
+      <w:r>
+        <w:t xml:space="preserve"> schema</w:t>
       </w:r>
     </w:p>
     <w:tbl>
@@ -10236,36 +9721,32 @@
             <w:hideMark/>
           </w:tcPr>
           <w:p>
-            <w:proofErr w:type="spellStart"/>
             <w:r>
               <w:t>email_verified</w:t>
             </w:r>
-            <w:proofErr w:type="spellEnd"/>
-          </w:p>
-        </w:tc>
-        <w:tc>
-          <w:tcPr>
-            <w:tcW w:w="0" w:type="auto"/>
-            <w:tcBorders>
-              <w:top w:val="single" w:sz="8" w:space="0" w:color="000000"/>
-              <w:left w:val="single" w:sz="8" w:space="0" w:color="000000"/>
-              <w:bottom w:val="single" w:sz="8" w:space="0" w:color="000000"/>
-              <w:right w:val="single" w:sz="8" w:space="0" w:color="000000"/>
-            </w:tcBorders>
-            <w:tcMar>
-              <w:top w:w="100" w:type="dxa"/>
-              <w:left w:w="100" w:type="dxa"/>
-              <w:bottom w:w="100" w:type="dxa"/>
-              <w:right w:w="100" w:type="dxa"/>
-            </w:tcMar>
-            <w:hideMark/>
-          </w:tcPr>
-          <w:p>
-            <w:proofErr w:type="spellStart"/>
+          </w:p>
+        </w:tc>
+        <w:tc>
+          <w:tcPr>
+            <w:tcW w:w="0" w:type="auto"/>
+            <w:tcBorders>
+              <w:top w:val="single" w:sz="8" w:space="0" w:color="000000"/>
+              <w:left w:val="single" w:sz="8" w:space="0" w:color="000000"/>
+              <w:bottom w:val="single" w:sz="8" w:space="0" w:color="000000"/>
+              <w:right w:val="single" w:sz="8" w:space="0" w:color="000000"/>
+            </w:tcBorders>
+            <w:tcMar>
+              <w:top w:w="100" w:type="dxa"/>
+              <w:left w:w="100" w:type="dxa"/>
+              <w:bottom w:w="100" w:type="dxa"/>
+              <w:right w:w="100" w:type="dxa"/>
+            </w:tcMar>
+            <w:hideMark/>
+          </w:tcPr>
+          <w:p>
             <w:r>
               <w:t>boolean</w:t>
             </w:r>
-            <w:proofErr w:type="spellEnd"/>
           </w:p>
         </w:tc>
         <w:tc>
@@ -10520,11 +10001,9 @@
             <w:hideMark/>
           </w:tcPr>
           <w:p>
-            <w:proofErr w:type="spellStart"/>
             <w:r>
               <w:t>created_at</w:t>
             </w:r>
-            <w:proofErr w:type="spellEnd"/>
           </w:p>
         </w:tc>
         <w:tc>
@@ -10662,12 +10141,10 @@
             <w:hideMark/>
           </w:tcPr>
           <w:p>
-            <w:proofErr w:type="spellStart"/>
             <w:r>
               <w:lastRenderedPageBreak/>
               <w:t>updated_at</w:t>
             </w:r>
-            <w:proofErr w:type="spellEnd"/>
           </w:p>
         </w:tc>
         <w:tc>
@@ -10797,17 +10274,22 @@
     </w:p>
     <w:p>
       <w:pPr>
-        <w:rPr>
-          <w:b/>
-          <w:bCs/>
-        </w:rPr>
-      </w:pPr>
-      <w:r>
-        <w:rPr>
-          <w:b/>
-          <w:bCs/>
-        </w:rPr>
-        <w:t>Table: sessions</w:t>
+        <w:pStyle w:val="figure"/>
+      </w:pPr>
+      <w:r>
+        <w:t>Table</w:t>
+      </w:r>
+      <w:r>
+        <w:t xml:space="preserve"> 3.5</w:t>
+      </w:r>
+      <w:r>
+        <w:tab/>
+      </w:r>
+      <w:r>
+        <w:t>sessions</w:t>
+      </w:r>
+      <w:r>
+        <w:t xml:space="preserve"> schema</w:t>
       </w:r>
     </w:p>
     <w:tbl>
@@ -11191,11 +10673,9 @@
             <w:hideMark/>
           </w:tcPr>
           <w:p>
-            <w:proofErr w:type="spellStart"/>
             <w:r>
               <w:t>user_id</w:t>
             </w:r>
-            <w:proofErr w:type="spellEnd"/>
           </w:p>
         </w:tc>
         <w:tc>
@@ -11473,11 +10953,9 @@
             <w:hideMark/>
           </w:tcPr>
           <w:p>
-            <w:proofErr w:type="spellStart"/>
             <w:r>
               <w:t>expires_at</w:t>
             </w:r>
-            <w:proofErr w:type="spellEnd"/>
           </w:p>
         </w:tc>
         <w:tc>
@@ -11615,11 +11093,9 @@
             <w:hideMark/>
           </w:tcPr>
           <w:p>
-            <w:proofErr w:type="spellStart"/>
             <w:r>
               <w:t>ip_address</w:t>
             </w:r>
-            <w:proofErr w:type="spellEnd"/>
           </w:p>
         </w:tc>
         <w:tc>
@@ -11757,11 +11233,9 @@
             <w:hideMark/>
           </w:tcPr>
           <w:p>
-            <w:proofErr w:type="spellStart"/>
             <w:r>
               <w:t>user_agent</w:t>
             </w:r>
-            <w:proofErr w:type="spellEnd"/>
           </w:p>
         </w:tc>
         <w:tc>
@@ -11899,11 +11373,9 @@
             <w:hideMark/>
           </w:tcPr>
           <w:p>
-            <w:proofErr w:type="spellStart"/>
             <w:r>
               <w:t>created_at</w:t>
             </w:r>
-            <w:proofErr w:type="spellEnd"/>
           </w:p>
         </w:tc>
         <w:tc>
@@ -12041,11 +11513,9 @@
             <w:hideMark/>
           </w:tcPr>
           <w:p>
-            <w:proofErr w:type="spellStart"/>
             <w:r>
               <w:t>updated_at</w:t>
             </w:r>
-            <w:proofErr w:type="spellEnd"/>
           </w:p>
         </w:tc>
         <w:tc>
@@ -12175,17 +11645,25 @@
     </w:p>
     <w:p>
       <w:pPr>
-        <w:rPr>
-          <w:b/>
-          <w:bCs/>
-        </w:rPr>
-      </w:pPr>
-      <w:r>
-        <w:rPr>
-          <w:b/>
-          <w:bCs/>
-        </w:rPr>
-        <w:t>Table: accounts</w:t>
+        <w:pStyle w:val="figure"/>
+      </w:pPr>
+      <w:r>
+        <w:t>Table</w:t>
+      </w:r>
+      <w:r>
+        <w:t xml:space="preserve"> 3.6</w:t>
+      </w:r>
+      <w:r>
+        <w:t>:</w:t>
+      </w:r>
+      <w:r>
+        <w:tab/>
+      </w:r>
+      <w:r>
+        <w:t>accounts</w:t>
+      </w:r>
+      <w:r>
+        <w:t xml:space="preserve"> schema</w:t>
       </w:r>
     </w:p>
     <w:tbl>
@@ -12569,12 +12047,10 @@
             <w:hideMark/>
           </w:tcPr>
           <w:p>
-            <w:proofErr w:type="spellStart"/>
             <w:r>
               <w:lastRenderedPageBreak/>
               <w:t>user_id</w:t>
             </w:r>
-            <w:proofErr w:type="spellEnd"/>
           </w:p>
         </w:tc>
         <w:tc>
@@ -12712,11 +12188,9 @@
             <w:hideMark/>
           </w:tcPr>
           <w:p>
-            <w:proofErr w:type="spellStart"/>
             <w:r>
               <w:t>account_id</w:t>
             </w:r>
-            <w:proofErr w:type="spellEnd"/>
           </w:p>
         </w:tc>
         <w:tc>
@@ -12854,11 +12328,9 @@
             <w:hideMark/>
           </w:tcPr>
           <w:p>
-            <w:proofErr w:type="spellStart"/>
             <w:r>
               <w:t>provider_id</w:t>
             </w:r>
-            <w:proofErr w:type="spellEnd"/>
           </w:p>
         </w:tc>
         <w:tc>
@@ -12996,11 +12468,9 @@
             <w:hideMark/>
           </w:tcPr>
           <w:p>
-            <w:proofErr w:type="spellStart"/>
             <w:r>
               <w:t>access_token</w:t>
             </w:r>
-            <w:proofErr w:type="spellEnd"/>
           </w:p>
         </w:tc>
         <w:tc>
@@ -13138,11 +12608,9 @@
             <w:hideMark/>
           </w:tcPr>
           <w:p>
-            <w:proofErr w:type="spellStart"/>
             <w:r>
               <w:t>refresh_token</w:t>
             </w:r>
-            <w:proofErr w:type="spellEnd"/>
           </w:p>
         </w:tc>
         <w:tc>
@@ -13280,11 +12748,9 @@
             <w:hideMark/>
           </w:tcPr>
           <w:p>
-            <w:proofErr w:type="spellStart"/>
             <w:r>
               <w:t>id_token</w:t>
             </w:r>
-            <w:proofErr w:type="spellEnd"/>
           </w:p>
         </w:tc>
         <w:tc>
@@ -13422,11 +12888,9 @@
             <w:hideMark/>
           </w:tcPr>
           <w:p>
-            <w:proofErr w:type="spellStart"/>
             <w:r>
               <w:t>access_token_expires_at</w:t>
             </w:r>
-            <w:proofErr w:type="spellEnd"/>
           </w:p>
         </w:tc>
         <w:tc>
@@ -13564,11 +13028,9 @@
             <w:hideMark/>
           </w:tcPr>
           <w:p>
-            <w:proofErr w:type="spellStart"/>
             <w:r>
               <w:t>refresh_token_expires_at</w:t>
             </w:r>
-            <w:proofErr w:type="spellEnd"/>
           </w:p>
         </w:tc>
         <w:tc>
@@ -13986,11 +13448,9 @@
             <w:hideMark/>
           </w:tcPr>
           <w:p>
-            <w:proofErr w:type="spellStart"/>
             <w:r>
               <w:t>created_at</w:t>
             </w:r>
-            <w:proofErr w:type="spellEnd"/>
           </w:p>
         </w:tc>
         <w:tc>
@@ -14128,11 +13588,9 @@
             <w:hideMark/>
           </w:tcPr>
           <w:p>
-            <w:proofErr w:type="spellStart"/>
             <w:r>
               <w:t>updated_at</w:t>
             </w:r>
-            <w:proofErr w:type="spellEnd"/>
           </w:p>
         </w:tc>
         <w:tc>
@@ -14262,17 +13720,22 @@
     </w:p>
     <w:p>
       <w:pPr>
-        <w:rPr>
-          <w:b/>
-          <w:bCs/>
-        </w:rPr>
-      </w:pPr>
-      <w:r>
-        <w:rPr>
-          <w:b/>
-          <w:bCs/>
-        </w:rPr>
-        <w:t>Table: verifications</w:t>
+        <w:pStyle w:val="figure"/>
+      </w:pPr>
+      <w:r>
+        <w:t>Table</w:t>
+      </w:r>
+      <w:r>
+        <w:t xml:space="preserve"> 3.7</w:t>
+      </w:r>
+      <w:r>
+        <w:t>:</w:t>
+      </w:r>
+      <w:r>
+        <w:tab/>
+      </w:r>
+      <w:r>
+        <w:t>verifications</w:t>
       </w:r>
     </w:p>
     <w:tbl>
@@ -14937,11 +14400,9 @@
             <w:hideMark/>
           </w:tcPr>
           <w:p>
-            <w:proofErr w:type="spellStart"/>
             <w:r>
               <w:t>expires_at</w:t>
             </w:r>
-            <w:proofErr w:type="spellEnd"/>
           </w:p>
         </w:tc>
         <w:tc>
@@ -15079,11 +14540,9 @@
             <w:hideMark/>
           </w:tcPr>
           <w:p>
-            <w:proofErr w:type="spellStart"/>
             <w:r>
               <w:t>created_at</w:t>
             </w:r>
-            <w:proofErr w:type="spellEnd"/>
           </w:p>
         </w:tc>
         <w:tc>
@@ -15221,11 +14680,9 @@
             <w:hideMark/>
           </w:tcPr>
           <w:p>
-            <w:proofErr w:type="spellStart"/>
             <w:r>
               <w:t>updated_at</w:t>
             </w:r>
-            <w:proofErr w:type="spellEnd"/>
           </w:p>
         </w:tc>
         <w:tc>
@@ -15355,27 +14812,26 @@
     </w:p>
     <w:p>
       <w:pPr>
-        <w:rPr>
-          <w:b/>
-          <w:bCs/>
-        </w:rPr>
-      </w:pPr>
-      <w:r>
-        <w:rPr>
-          <w:b/>
-          <w:bCs/>
-        </w:rPr>
-        <w:t xml:space="preserve">Table: </w:t>
-      </w:r>
-      <w:proofErr w:type="spellStart"/>
-      <w:r>
-        <w:rPr>
-          <w:b/>
-          <w:bCs/>
-        </w:rPr>
+        <w:pStyle w:val="figure"/>
+      </w:pPr>
+      <w:r>
+        <w:t>Table</w:t>
+      </w:r>
+      <w:r>
+        <w:t xml:space="preserve"> 3.8</w:t>
+      </w:r>
+      <w:r>
+        <w:t>:</w:t>
+      </w:r>
+      <w:r>
+        <w:tab/>
+      </w:r>
+      <w:r>
         <w:t>lost_items</w:t>
       </w:r>
-      <w:proofErr w:type="spellEnd"/>
+      <w:r>
+        <w:t xml:space="preserve"> schema</w:t>
+      </w:r>
     </w:p>
     <w:tbl>
       <w:tblPr>
@@ -16038,11 +15494,9 @@
             <w:hideMark/>
           </w:tcPr>
           <w:p>
-            <w:proofErr w:type="spellStart"/>
             <w:r>
               <w:t>category_id</w:t>
             </w:r>
-            <w:proofErr w:type="spellEnd"/>
           </w:p>
         </w:tc>
         <w:tc>
@@ -16460,11 +15914,9 @@
             <w:hideMark/>
           </w:tcPr>
           <w:p>
-            <w:proofErr w:type="spellStart"/>
             <w:r>
               <w:t>date_found</w:t>
             </w:r>
-            <w:proofErr w:type="spellEnd"/>
           </w:p>
         </w:tc>
         <w:tc>
@@ -16625,11 +16077,9 @@
             <w:hideMark/>
           </w:tcPr>
           <w:p>
-            <w:proofErr w:type="spellStart"/>
             <w:r>
               <w:t>item_status</w:t>
             </w:r>
-            <w:proofErr w:type="spellEnd"/>
           </w:p>
         </w:tc>
         <w:tc>
@@ -16744,36 +16194,32 @@
             <w:hideMark/>
           </w:tcPr>
           <w:p>
-            <w:proofErr w:type="spellStart"/>
             <w:r>
               <w:t>hide_location</w:t>
             </w:r>
-            <w:proofErr w:type="spellEnd"/>
-          </w:p>
-        </w:tc>
-        <w:tc>
-          <w:tcPr>
-            <w:tcW w:w="0" w:type="auto"/>
-            <w:tcBorders>
-              <w:top w:val="single" w:sz="8" w:space="0" w:color="000000"/>
-              <w:left w:val="single" w:sz="8" w:space="0" w:color="000000"/>
-              <w:bottom w:val="single" w:sz="8" w:space="0" w:color="000000"/>
-              <w:right w:val="single" w:sz="8" w:space="0" w:color="000000"/>
-            </w:tcBorders>
-            <w:tcMar>
-              <w:top w:w="100" w:type="dxa"/>
-              <w:left w:w="100" w:type="dxa"/>
-              <w:bottom w:w="100" w:type="dxa"/>
-              <w:right w:w="100" w:type="dxa"/>
-            </w:tcMar>
-            <w:hideMark/>
-          </w:tcPr>
-          <w:p>
-            <w:proofErr w:type="spellStart"/>
+          </w:p>
+        </w:tc>
+        <w:tc>
+          <w:tcPr>
+            <w:tcW w:w="0" w:type="auto"/>
+            <w:tcBorders>
+              <w:top w:val="single" w:sz="8" w:space="0" w:color="000000"/>
+              <w:left w:val="single" w:sz="8" w:space="0" w:color="000000"/>
+              <w:bottom w:val="single" w:sz="8" w:space="0" w:color="000000"/>
+              <w:right w:val="single" w:sz="8" w:space="0" w:color="000000"/>
+            </w:tcBorders>
+            <w:tcMar>
+              <w:top w:w="100" w:type="dxa"/>
+              <w:left w:w="100" w:type="dxa"/>
+              <w:bottom w:w="100" w:type="dxa"/>
+              <w:right w:w="100" w:type="dxa"/>
+            </w:tcMar>
+            <w:hideMark/>
+          </w:tcPr>
+          <w:p>
             <w:r>
               <w:t>boolean</w:t>
             </w:r>
-            <w:proofErr w:type="spellEnd"/>
           </w:p>
         </w:tc>
         <w:tc>
@@ -16888,37 +16334,33 @@
             <w:hideMark/>
           </w:tcPr>
           <w:p>
-            <w:proofErr w:type="spellStart"/>
             <w:r>
               <w:lastRenderedPageBreak/>
               <w:t>hide_date_found</w:t>
             </w:r>
-            <w:proofErr w:type="spellEnd"/>
-          </w:p>
-        </w:tc>
-        <w:tc>
-          <w:tcPr>
-            <w:tcW w:w="0" w:type="auto"/>
-            <w:tcBorders>
-              <w:top w:val="single" w:sz="8" w:space="0" w:color="000000"/>
-              <w:left w:val="single" w:sz="8" w:space="0" w:color="000000"/>
-              <w:bottom w:val="single" w:sz="8" w:space="0" w:color="000000"/>
-              <w:right w:val="single" w:sz="8" w:space="0" w:color="000000"/>
-            </w:tcBorders>
-            <w:tcMar>
-              <w:top w:w="100" w:type="dxa"/>
-              <w:left w:w="100" w:type="dxa"/>
-              <w:bottom w:w="100" w:type="dxa"/>
-              <w:right w:w="100" w:type="dxa"/>
-            </w:tcMar>
-            <w:hideMark/>
-          </w:tcPr>
-          <w:p>
-            <w:proofErr w:type="spellStart"/>
+          </w:p>
+        </w:tc>
+        <w:tc>
+          <w:tcPr>
+            <w:tcW w:w="0" w:type="auto"/>
+            <w:tcBorders>
+              <w:top w:val="single" w:sz="8" w:space="0" w:color="000000"/>
+              <w:left w:val="single" w:sz="8" w:space="0" w:color="000000"/>
+              <w:bottom w:val="single" w:sz="8" w:space="0" w:color="000000"/>
+              <w:right w:val="single" w:sz="8" w:space="0" w:color="000000"/>
+            </w:tcBorders>
+            <w:tcMar>
+              <w:top w:w="100" w:type="dxa"/>
+              <w:left w:w="100" w:type="dxa"/>
+              <w:bottom w:w="100" w:type="dxa"/>
+              <w:right w:w="100" w:type="dxa"/>
+            </w:tcMar>
+            <w:hideMark/>
+          </w:tcPr>
+          <w:p>
             <w:r>
               <w:t>boolean</w:t>
             </w:r>
-            <w:proofErr w:type="spellEnd"/>
           </w:p>
         </w:tc>
         <w:tc>
@@ -17033,11 +16475,9 @@
             <w:hideMark/>
           </w:tcPr>
           <w:p>
-            <w:proofErr w:type="spellStart"/>
             <w:r>
               <w:t>created_by_id</w:t>
             </w:r>
-            <w:proofErr w:type="spellEnd"/>
           </w:p>
         </w:tc>
         <w:tc>
@@ -17175,11 +16615,9 @@
             <w:hideMark/>
           </w:tcPr>
           <w:p>
-            <w:proofErr w:type="spellStart"/>
             <w:r>
               <w:t>created_at</w:t>
             </w:r>
-            <w:proofErr w:type="spellEnd"/>
           </w:p>
         </w:tc>
         <w:tc>
@@ -17317,11 +16755,9 @@
             <w:hideMark/>
           </w:tcPr>
           <w:p>
-            <w:proofErr w:type="spellStart"/>
             <w:r>
               <w:t>updated_at</w:t>
             </w:r>
-            <w:proofErr w:type="spellEnd"/>
           </w:p>
         </w:tc>
         <w:tc>
@@ -17471,13 +16907,8 @@
           <w:numId w:val="73"/>
         </w:numPr>
       </w:pPr>
-      <w:proofErr w:type="spellStart"/>
-      <w:r>
-        <w:t>lost_items_status_idx</w:t>
-      </w:r>
-      <w:proofErr w:type="spellEnd"/>
-      <w:r>
-        <w:t xml:space="preserve"> ON (status)</w:t>
+      <w:r>
+        <w:t>lost_items_status_idx ON (status)</w:t>
       </w:r>
     </w:p>
     <w:p>
@@ -17487,21 +16918,8 @@
           <w:numId w:val="73"/>
         </w:numPr>
       </w:pPr>
-      <w:proofErr w:type="spellStart"/>
-      <w:r>
-        <w:t>lost_items_category_idx</w:t>
-      </w:r>
-      <w:proofErr w:type="spellEnd"/>
-      <w:r>
-        <w:t xml:space="preserve"> ON (</w:t>
-      </w:r>
-      <w:proofErr w:type="spellStart"/>
-      <w:r>
-        <w:t>category_id</w:t>
-      </w:r>
-      <w:proofErr w:type="spellEnd"/>
-      <w:r>
-        <w:t>)</w:t>
+      <w:r>
+        <w:t>lost_items_category_idx ON (category_id)</w:t>
       </w:r>
     </w:p>
     <w:p>
@@ -17511,21 +16929,8 @@
           <w:numId w:val="73"/>
         </w:numPr>
       </w:pPr>
-      <w:proofErr w:type="spellStart"/>
-      <w:r>
-        <w:t>lost_items_date_found_idx</w:t>
-      </w:r>
-      <w:proofErr w:type="spellEnd"/>
-      <w:r>
-        <w:t xml:space="preserve"> ON (</w:t>
-      </w:r>
-      <w:proofErr w:type="spellStart"/>
-      <w:r>
-        <w:t>date_found</w:t>
-      </w:r>
-      <w:proofErr w:type="spellEnd"/>
-      <w:r>
-        <w:t>)</w:t>
+      <w:r>
+        <w:t>lost_items_date_found_idx ON (date_found)</w:t>
       </w:r>
     </w:p>
     <w:p>
@@ -17535,21 +16940,8 @@
           <w:numId w:val="73"/>
         </w:numPr>
       </w:pPr>
-      <w:proofErr w:type="spellStart"/>
-      <w:r>
-        <w:t>lost_items_created_at_idx</w:t>
-      </w:r>
-      <w:proofErr w:type="spellEnd"/>
-      <w:r>
-        <w:t xml:space="preserve"> ON (</w:t>
-      </w:r>
-      <w:proofErr w:type="spellStart"/>
-      <w:r>
-        <w:t>created_at</w:t>
-      </w:r>
-      <w:proofErr w:type="spellEnd"/>
-      <w:r>
-        <w:t>)</w:t>
+      <w:r>
+        <w:t>lost_items_created_at_idx ON (created_at)</w:t>
       </w:r>
     </w:p>
     <w:p>
@@ -17562,27 +16954,20 @@
     </w:p>
     <w:p>
       <w:pPr>
-        <w:rPr>
-          <w:b/>
-          <w:bCs/>
-        </w:rPr>
-      </w:pPr>
-      <w:r>
-        <w:rPr>
-          <w:b/>
-          <w:bCs/>
-        </w:rPr>
-        <w:t xml:space="preserve">Table: </w:t>
-      </w:r>
-      <w:proofErr w:type="spellStart"/>
-      <w:r>
-        <w:rPr>
-          <w:b/>
-          <w:bCs/>
-        </w:rPr>
-        <w:t>item_images</w:t>
-      </w:r>
-      <w:proofErr w:type="spellEnd"/>
+        <w:pStyle w:val="figure"/>
+      </w:pPr>
+      <w:r>
+        <w:t>Table</w:t>
+      </w:r>
+      <w:r>
+        <w:t xml:space="preserve"> 3.9</w:t>
+      </w:r>
+      <w:r>
+        <w:t>: item_images</w:t>
+      </w:r>
+      <w:r>
+        <w:t xml:space="preserve"> schema</w:t>
+      </w:r>
     </w:p>
     <w:tbl>
       <w:tblPr>
@@ -17965,11 +17350,9 @@
             <w:hideMark/>
           </w:tcPr>
           <w:p>
-            <w:proofErr w:type="spellStart"/>
             <w:r>
               <w:t>item_id</w:t>
             </w:r>
-            <w:proofErr w:type="spellEnd"/>
           </w:p>
         </w:tc>
         <w:tc>
@@ -18107,11 +17490,9 @@
             <w:hideMark/>
           </w:tcPr>
           <w:p>
-            <w:proofErr w:type="spellStart"/>
             <w:r>
               <w:t>url</w:t>
             </w:r>
-            <w:proofErr w:type="spellEnd"/>
           </w:p>
         </w:tc>
         <w:tc>
@@ -18530,11 +17911,9 @@
             <w:hideMark/>
           </w:tcPr>
           <w:p>
-            <w:proofErr w:type="spellStart"/>
             <w:r>
               <w:t>mime_type</w:t>
             </w:r>
-            <w:proofErr w:type="spellEnd"/>
           </w:p>
         </w:tc>
         <w:tc>
@@ -18812,11 +18191,9 @@
             <w:hideMark/>
           </w:tcPr>
           <w:p>
-            <w:proofErr w:type="spellStart"/>
             <w:r>
               <w:t>display_order</w:t>
             </w:r>
-            <w:proofErr w:type="spellEnd"/>
           </w:p>
         </w:tc>
         <w:tc>
@@ -18954,11 +18331,9 @@
             <w:hideMark/>
           </w:tcPr>
           <w:p>
-            <w:proofErr w:type="spellStart"/>
             <w:r>
               <w:t>uploaded_by_id</w:t>
             </w:r>
-            <w:proofErr w:type="spellEnd"/>
           </w:p>
         </w:tc>
         <w:tc>
@@ -19096,11 +18471,9 @@
             <w:hideMark/>
           </w:tcPr>
           <w:p>
-            <w:proofErr w:type="spellStart"/>
             <w:r>
               <w:t>created_at</w:t>
             </w:r>
-            <w:proofErr w:type="spellEnd"/>
           </w:p>
         </w:tc>
         <w:tc>
@@ -19238,11 +18611,9 @@
             <w:hideMark/>
           </w:tcPr>
           <w:p>
-            <w:proofErr w:type="spellStart"/>
             <w:r>
               <w:t>updated_at</w:t>
             </w:r>
-            <w:proofErr w:type="spellEnd"/>
           </w:p>
         </w:tc>
         <w:tc>
@@ -19392,21 +18763,8 @@
           <w:numId w:val="74"/>
         </w:numPr>
       </w:pPr>
-      <w:proofErr w:type="spellStart"/>
-      <w:r>
-        <w:t>item_images_item_id_idx</w:t>
-      </w:r>
-      <w:proofErr w:type="spellEnd"/>
-      <w:r>
-        <w:t xml:space="preserve"> ON (</w:t>
-      </w:r>
-      <w:proofErr w:type="spellStart"/>
-      <w:r>
-        <w:t>item_id</w:t>
-      </w:r>
-      <w:proofErr w:type="spellEnd"/>
-      <w:r>
-        <w:t>)</w:t>
+      <w:r>
+        <w:t>item_images_item_id_idx ON (item_id)</w:t>
       </w:r>
     </w:p>
     <w:p>
@@ -19416,29 +18774,8 @@
           <w:numId w:val="74"/>
         </w:numPr>
       </w:pPr>
-      <w:proofErr w:type="spellStart"/>
-      <w:r>
-        <w:t>item_images_display_order_idx</w:t>
-      </w:r>
-      <w:proofErr w:type="spellEnd"/>
-      <w:r>
-        <w:t xml:space="preserve"> ON (</w:t>
-      </w:r>
-      <w:proofErr w:type="spellStart"/>
-      <w:r>
-        <w:t>item_id</w:t>
-      </w:r>
-      <w:proofErr w:type="spellEnd"/>
-      <w:r>
-        <w:t xml:space="preserve">, </w:t>
-      </w:r>
-      <w:proofErr w:type="spellStart"/>
-      <w:r>
-        <w:t>display_order</w:t>
-      </w:r>
-      <w:proofErr w:type="spellEnd"/>
-      <w:r>
-        <w:t>)</w:t>
+      <w:r>
+        <w:t>item_images_display_order_idx ON (item_id, display_order)</w:t>
       </w:r>
     </w:p>
     <w:p>
@@ -19451,27 +18788,20 @@
     </w:p>
     <w:p>
       <w:pPr>
-        <w:rPr>
-          <w:b/>
-          <w:bCs/>
-        </w:rPr>
-      </w:pPr>
-      <w:r>
-        <w:rPr>
-          <w:b/>
-          <w:bCs/>
-        </w:rPr>
-        <w:t xml:space="preserve">Table: </w:t>
-      </w:r>
-      <w:proofErr w:type="spellStart"/>
-      <w:r>
-        <w:rPr>
-          <w:b/>
-          <w:bCs/>
-        </w:rPr>
-        <w:t>security_questions</w:t>
-      </w:r>
-      <w:proofErr w:type="spellEnd"/>
+        <w:pStyle w:val="figure"/>
+      </w:pPr>
+      <w:r>
+        <w:t>Table</w:t>
+      </w:r>
+      <w:r>
+        <w:t xml:space="preserve"> 3.10</w:t>
+      </w:r>
+      <w:r>
+        <w:t>: security_questions</w:t>
+      </w:r>
+      <w:r>
+        <w:t xml:space="preserve"> schema</w:t>
+      </w:r>
     </w:p>
     <w:tbl>
       <w:tblPr>
@@ -19854,12 +19184,10 @@
             <w:hideMark/>
           </w:tcPr>
           <w:p>
-            <w:proofErr w:type="spellStart"/>
             <w:r>
               <w:lastRenderedPageBreak/>
               <w:t>item_id</w:t>
             </w:r>
-            <w:proofErr w:type="spellEnd"/>
           </w:p>
         </w:tc>
         <w:tc>
@@ -19997,11 +19325,9 @@
             <w:hideMark/>
           </w:tcPr>
           <w:p>
-            <w:proofErr w:type="spellStart"/>
             <w:r>
               <w:t>question_text</w:t>
             </w:r>
-            <w:proofErr w:type="spellEnd"/>
           </w:p>
         </w:tc>
         <w:tc>
@@ -20139,36 +19465,32 @@
             <w:hideMark/>
           </w:tcPr>
           <w:p>
-            <w:proofErr w:type="spellStart"/>
             <w:r>
               <w:t>question_type</w:t>
             </w:r>
-            <w:proofErr w:type="spellEnd"/>
-          </w:p>
-        </w:tc>
-        <w:tc>
-          <w:tcPr>
-            <w:tcW w:w="0" w:type="auto"/>
-            <w:tcBorders>
-              <w:top w:val="single" w:sz="8" w:space="0" w:color="000000"/>
-              <w:left w:val="single" w:sz="8" w:space="0" w:color="000000"/>
-              <w:bottom w:val="single" w:sz="8" w:space="0" w:color="000000"/>
-              <w:right w:val="single" w:sz="8" w:space="0" w:color="000000"/>
-            </w:tcBorders>
-            <w:tcMar>
-              <w:top w:w="100" w:type="dxa"/>
-              <w:left w:w="100" w:type="dxa"/>
-              <w:bottom w:w="100" w:type="dxa"/>
-              <w:right w:w="100" w:type="dxa"/>
-            </w:tcMar>
-            <w:hideMark/>
-          </w:tcPr>
-          <w:p>
-            <w:proofErr w:type="spellStart"/>
+          </w:p>
+        </w:tc>
+        <w:tc>
+          <w:tcPr>
+            <w:tcW w:w="0" w:type="auto"/>
+            <w:tcBorders>
+              <w:top w:val="single" w:sz="8" w:space="0" w:color="000000"/>
+              <w:left w:val="single" w:sz="8" w:space="0" w:color="000000"/>
+              <w:bottom w:val="single" w:sz="8" w:space="0" w:color="000000"/>
+              <w:right w:val="single" w:sz="8" w:space="0" w:color="000000"/>
+            </w:tcBorders>
+            <w:tcMar>
+              <w:top w:w="100" w:type="dxa"/>
+              <w:left w:w="100" w:type="dxa"/>
+              <w:bottom w:w="100" w:type="dxa"/>
+              <w:right w:w="100" w:type="dxa"/>
+            </w:tcMar>
+            <w:hideMark/>
+          </w:tcPr>
+          <w:p>
             <w:r>
               <w:t>question_type</w:t>
             </w:r>
-            <w:proofErr w:type="spellEnd"/>
           </w:p>
         </w:tc>
         <w:tc>
@@ -20423,11 +19745,9 @@
             <w:hideMark/>
           </w:tcPr>
           <w:p>
-            <w:proofErr w:type="spellStart"/>
             <w:r>
               <w:t>encrypted_answer</w:t>
             </w:r>
-            <w:proofErr w:type="spellEnd"/>
           </w:p>
         </w:tc>
         <w:tc>
@@ -20705,11 +20025,9 @@
             <w:hideMark/>
           </w:tcPr>
           <w:p>
-            <w:proofErr w:type="spellStart"/>
             <w:r>
               <w:t>auth_tag</w:t>
             </w:r>
-            <w:proofErr w:type="spellEnd"/>
           </w:p>
         </w:tc>
         <w:tc>
@@ -20847,11 +20165,9 @@
             <w:hideMark/>
           </w:tcPr>
           <w:p>
-            <w:proofErr w:type="spellStart"/>
             <w:r>
               <w:t>display_order</w:t>
             </w:r>
-            <w:proofErr w:type="spellEnd"/>
           </w:p>
         </w:tc>
         <w:tc>
@@ -20989,11 +20305,9 @@
             <w:hideMark/>
           </w:tcPr>
           <w:p>
-            <w:proofErr w:type="spellStart"/>
             <w:r>
               <w:t>created_by_id</w:t>
             </w:r>
-            <w:proofErr w:type="spellEnd"/>
           </w:p>
         </w:tc>
         <w:tc>
@@ -21131,11 +20445,9 @@
             <w:hideMark/>
           </w:tcPr>
           <w:p>
-            <w:proofErr w:type="spellStart"/>
             <w:r>
               <w:t>created_at</w:t>
             </w:r>
-            <w:proofErr w:type="spellEnd"/>
           </w:p>
         </w:tc>
         <w:tc>
@@ -21273,11 +20585,9 @@
             <w:hideMark/>
           </w:tcPr>
           <w:p>
-            <w:proofErr w:type="spellStart"/>
             <w:r>
               <w:t>updated_at</w:t>
             </w:r>
-            <w:proofErr w:type="spellEnd"/>
           </w:p>
         </w:tc>
         <w:tc>
@@ -21427,21 +20737,8 @@
           <w:numId w:val="75"/>
         </w:numPr>
       </w:pPr>
-      <w:proofErr w:type="spellStart"/>
-      <w:r>
-        <w:t>security_questions_item_id_idx</w:t>
-      </w:r>
-      <w:proofErr w:type="spellEnd"/>
-      <w:r>
-        <w:t xml:space="preserve"> ON (</w:t>
-      </w:r>
-      <w:proofErr w:type="spellStart"/>
-      <w:r>
-        <w:t>item_id</w:t>
-      </w:r>
-      <w:proofErr w:type="spellEnd"/>
-      <w:r>
-        <w:t>)</w:t>
+      <w:r>
+        <w:t>security_questions_item_id_idx ON (item_id)</w:t>
       </w:r>
     </w:p>
     <w:p>
@@ -21451,29 +20748,8 @@
           <w:numId w:val="75"/>
         </w:numPr>
       </w:pPr>
-      <w:proofErr w:type="spellStart"/>
-      <w:r>
-        <w:t>security_questions_display_order_idx</w:t>
-      </w:r>
-      <w:proofErr w:type="spellEnd"/>
-      <w:r>
-        <w:t xml:space="preserve"> ON (</w:t>
-      </w:r>
-      <w:proofErr w:type="spellStart"/>
-      <w:r>
-        <w:t>item_id</w:t>
-      </w:r>
-      <w:proofErr w:type="spellEnd"/>
-      <w:r>
-        <w:t xml:space="preserve">, </w:t>
-      </w:r>
-      <w:proofErr w:type="spellStart"/>
-      <w:r>
-        <w:t>display_order</w:t>
-      </w:r>
-      <w:proofErr w:type="spellEnd"/>
-      <w:r>
-        <w:t>)</w:t>
+      <w:r>
+        <w:t>security_questions_display_order_idx ON (item_id, display_order)</w:t>
       </w:r>
     </w:p>
     <w:p>
@@ -21486,27 +20762,20 @@
     </w:p>
     <w:p>
       <w:pPr>
-        <w:rPr>
-          <w:b/>
-          <w:bCs/>
-        </w:rPr>
-      </w:pPr>
-      <w:r>
-        <w:rPr>
-          <w:b/>
-          <w:bCs/>
-        </w:rPr>
-        <w:t xml:space="preserve">Table: </w:t>
-      </w:r>
-      <w:proofErr w:type="spellStart"/>
-      <w:r>
-        <w:rPr>
-          <w:b/>
-          <w:bCs/>
-        </w:rPr>
-        <w:t>item_categories</w:t>
-      </w:r>
-      <w:proofErr w:type="spellEnd"/>
+        <w:pStyle w:val="figure"/>
+      </w:pPr>
+      <w:r>
+        <w:t>Table</w:t>
+      </w:r>
+      <w:r>
+        <w:t xml:space="preserve"> 3.11</w:t>
+      </w:r>
+      <w:r>
+        <w:t>: item_categories</w:t>
+      </w:r>
+      <w:r>
+        <w:t xml:space="preserve"> schema</w:t>
+      </w:r>
     </w:p>
     <w:tbl>
       <w:tblPr>
@@ -22170,11 +21439,9 @@
             <w:hideMark/>
           </w:tcPr>
           <w:p>
-            <w:proofErr w:type="spellStart"/>
             <w:r>
               <w:t>created_at</w:t>
             </w:r>
-            <w:proofErr w:type="spellEnd"/>
           </w:p>
         </w:tc>
         <w:tc>
@@ -22312,11 +21579,9 @@
             <w:hideMark/>
           </w:tcPr>
           <w:p>
-            <w:proofErr w:type="spellStart"/>
             <w:r>
               <w:t>updated_at</w:t>
             </w:r>
-            <w:proofErr w:type="spellEnd"/>
           </w:p>
         </w:tc>
         <w:tc>
@@ -22446,27 +21711,20 @@
     </w:p>
     <w:p>
       <w:pPr>
-        <w:rPr>
-          <w:b/>
-          <w:bCs/>
-        </w:rPr>
-      </w:pPr>
-      <w:r>
-        <w:rPr>
-          <w:b/>
-          <w:bCs/>
-        </w:rPr>
-        <w:t xml:space="preserve">Table: </w:t>
-      </w:r>
-      <w:proofErr w:type="spellStart"/>
-      <w:r>
-        <w:rPr>
-          <w:b/>
-          <w:bCs/>
-        </w:rPr>
-        <w:t>item_status_histories</w:t>
-      </w:r>
-      <w:proofErr w:type="spellEnd"/>
+        <w:pStyle w:val="figure"/>
+      </w:pPr>
+      <w:r>
+        <w:t>Table</w:t>
+      </w:r>
+      <w:r>
+        <w:t xml:space="preserve"> 3.12</w:t>
+      </w:r>
+      <w:r>
+        <w:t>: item_status_histories</w:t>
+      </w:r>
+      <w:r>
+        <w:t xml:space="preserve"> schema</w:t>
+      </w:r>
     </w:p>
     <w:tbl>
       <w:tblPr>
@@ -22849,11 +22107,9 @@
             <w:hideMark/>
           </w:tcPr>
           <w:p>
-            <w:proofErr w:type="spellStart"/>
             <w:r>
               <w:t>item_id</w:t>
             </w:r>
-            <w:proofErr w:type="spellEnd"/>
           </w:p>
         </w:tc>
         <w:tc>
@@ -22991,36 +22247,32 @@
             <w:hideMark/>
           </w:tcPr>
           <w:p>
-            <w:proofErr w:type="spellStart"/>
             <w:r>
               <w:t>previous_status</w:t>
             </w:r>
-            <w:proofErr w:type="spellEnd"/>
-          </w:p>
-        </w:tc>
-        <w:tc>
-          <w:tcPr>
-            <w:tcW w:w="0" w:type="auto"/>
-            <w:tcBorders>
-              <w:top w:val="single" w:sz="8" w:space="0" w:color="000000"/>
-              <w:left w:val="single" w:sz="8" w:space="0" w:color="000000"/>
-              <w:bottom w:val="single" w:sz="8" w:space="0" w:color="000000"/>
-              <w:right w:val="single" w:sz="8" w:space="0" w:color="000000"/>
-            </w:tcBorders>
-            <w:tcMar>
-              <w:top w:w="100" w:type="dxa"/>
-              <w:left w:w="100" w:type="dxa"/>
-              <w:bottom w:w="100" w:type="dxa"/>
-              <w:right w:w="100" w:type="dxa"/>
-            </w:tcMar>
-            <w:hideMark/>
-          </w:tcPr>
-          <w:p>
-            <w:proofErr w:type="spellStart"/>
+          </w:p>
+        </w:tc>
+        <w:tc>
+          <w:tcPr>
+            <w:tcW w:w="0" w:type="auto"/>
+            <w:tcBorders>
+              <w:top w:val="single" w:sz="8" w:space="0" w:color="000000"/>
+              <w:left w:val="single" w:sz="8" w:space="0" w:color="000000"/>
+              <w:bottom w:val="single" w:sz="8" w:space="0" w:color="000000"/>
+              <w:right w:val="single" w:sz="8" w:space="0" w:color="000000"/>
+            </w:tcBorders>
+            <w:tcMar>
+              <w:top w:w="100" w:type="dxa"/>
+              <w:left w:w="100" w:type="dxa"/>
+              <w:bottom w:w="100" w:type="dxa"/>
+              <w:right w:w="100" w:type="dxa"/>
+            </w:tcMar>
+            <w:hideMark/>
+          </w:tcPr>
+          <w:p>
             <w:r>
               <w:t>item_status</w:t>
             </w:r>
-            <w:proofErr w:type="spellEnd"/>
           </w:p>
         </w:tc>
         <w:tc>
@@ -23135,36 +22387,32 @@
             <w:hideMark/>
           </w:tcPr>
           <w:p>
-            <w:proofErr w:type="spellStart"/>
             <w:r>
               <w:t>new_status</w:t>
             </w:r>
-            <w:proofErr w:type="spellEnd"/>
-          </w:p>
-        </w:tc>
-        <w:tc>
-          <w:tcPr>
-            <w:tcW w:w="0" w:type="auto"/>
-            <w:tcBorders>
-              <w:top w:val="single" w:sz="8" w:space="0" w:color="000000"/>
-              <w:left w:val="single" w:sz="8" w:space="0" w:color="000000"/>
-              <w:bottom w:val="single" w:sz="8" w:space="0" w:color="000000"/>
-              <w:right w:val="single" w:sz="8" w:space="0" w:color="000000"/>
-            </w:tcBorders>
-            <w:tcMar>
-              <w:top w:w="100" w:type="dxa"/>
-              <w:left w:w="100" w:type="dxa"/>
-              <w:bottom w:w="100" w:type="dxa"/>
-              <w:right w:w="100" w:type="dxa"/>
-            </w:tcMar>
-            <w:hideMark/>
-          </w:tcPr>
-          <w:p>
-            <w:proofErr w:type="spellStart"/>
+          </w:p>
+        </w:tc>
+        <w:tc>
+          <w:tcPr>
+            <w:tcW w:w="0" w:type="auto"/>
+            <w:tcBorders>
+              <w:top w:val="single" w:sz="8" w:space="0" w:color="000000"/>
+              <w:left w:val="single" w:sz="8" w:space="0" w:color="000000"/>
+              <w:bottom w:val="single" w:sz="8" w:space="0" w:color="000000"/>
+              <w:right w:val="single" w:sz="8" w:space="0" w:color="000000"/>
+            </w:tcBorders>
+            <w:tcMar>
+              <w:top w:w="100" w:type="dxa"/>
+              <w:left w:w="100" w:type="dxa"/>
+              <w:bottom w:w="100" w:type="dxa"/>
+              <w:right w:w="100" w:type="dxa"/>
+            </w:tcMar>
+            <w:hideMark/>
+          </w:tcPr>
+          <w:p>
             <w:r>
               <w:t>item_status</w:t>
             </w:r>
-            <w:proofErr w:type="spellEnd"/>
           </w:p>
         </w:tc>
         <w:tc>
@@ -23279,11 +22527,9 @@
             <w:hideMark/>
           </w:tcPr>
           <w:p>
-            <w:proofErr w:type="spellStart"/>
             <w:r>
               <w:t>changed_by_id</w:t>
             </w:r>
-            <w:proofErr w:type="spellEnd"/>
           </w:p>
         </w:tc>
         <w:tc>
@@ -23561,12 +22807,10 @@
             <w:hideMark/>
           </w:tcPr>
           <w:p>
-            <w:proofErr w:type="spellStart"/>
             <w:r>
               <w:lastRenderedPageBreak/>
               <w:t>created_at</w:t>
             </w:r>
-            <w:proofErr w:type="spellEnd"/>
           </w:p>
         </w:tc>
         <w:tc>
@@ -23704,11 +22948,9 @@
             <w:hideMark/>
           </w:tcPr>
           <w:p>
-            <w:proofErr w:type="spellStart"/>
             <w:r>
               <w:t>updated_at</w:t>
             </w:r>
-            <w:proofErr w:type="spellEnd"/>
           </w:p>
         </w:tc>
         <w:tc>
@@ -23858,7 +23100,6 @@
           <w:bCs/>
         </w:rPr>
       </w:pPr>
-      <w:proofErr w:type="spellStart"/>
       <w:r>
         <w:rPr>
           <w:b/>
@@ -23866,7 +23107,6 @@
         </w:rPr>
         <w:t>item_status</w:t>
       </w:r>
-      <w:proofErr w:type="spellEnd"/>
     </w:p>
     <w:p>
       <w:pPr>
@@ -23919,7 +23159,6 @@
           <w:bCs/>
         </w:rPr>
       </w:pPr>
-      <w:proofErr w:type="spellStart"/>
       <w:r>
         <w:rPr>
           <w:b/>
@@ -23927,7 +23166,6 @@
         </w:rPr>
         <w:t>question_type</w:t>
       </w:r>
-      <w:proofErr w:type="spellEnd"/>
     </w:p>
     <w:p>
       <w:pPr>
@@ -23936,13 +23174,8 @@
           <w:numId w:val="77"/>
         </w:numPr>
       </w:pPr>
-      <w:proofErr w:type="spellStart"/>
-      <w:r>
-        <w:t>multiple_choice</w:t>
-      </w:r>
-      <w:proofErr w:type="spellEnd"/>
-      <w:r>
-        <w:t xml:space="preserve"> - Question with predefined answer options</w:t>
+      <w:r>
+        <w:t>multiple_choice - Question with predefined answer options</w:t>
       </w:r>
     </w:p>
     <w:p>
@@ -23953,13 +23186,8 @@
           <w:numId w:val="77"/>
         </w:numPr>
       </w:pPr>
-      <w:proofErr w:type="spellStart"/>
-      <w:r>
-        <w:t>free_text</w:t>
-      </w:r>
-      <w:proofErr w:type="spellEnd"/>
-      <w:r>
-        <w:t xml:space="preserve"> - Question with free-form text answer</w:t>
+      <w:r>
+        <w:t>free_text - Question with free-form text answer</w:t>
       </w:r>
     </w:p>
     <w:p>
@@ -24022,15 +23250,7 @@
         <w:t>Register/Edit Lost Item (Admin)</w:t>
       </w:r>
       <w:r>
-        <w:t xml:space="preserve"> Fields: Name*, description*, category*, location*, date found*, keywords, images (≤10, ≤5MB, JPEG/PNG/</w:t>
-      </w:r>
-      <w:proofErr w:type="spellStart"/>
-      <w:r>
-        <w:t>WebP</w:t>
-      </w:r>
-      <w:proofErr w:type="spellEnd"/>
-      <w:r>
-        <w:t>), security questions (≤10, free-text or MCQ with encrypted answers). Privacy: Hide location/date toggles. Validation: Client + Zod server-side, AES-256-GCM for answers, rollback on failure.</w:t>
+        <w:t xml:space="preserve"> Fields: Name*, description*, category*, location*, date found*, keywords, images (≤10, ≤5MB, JPEG/PNG/WebP), security questions (≤10, free-text or MCQ with encrypted answers). Privacy: Hide location/date toggles. Validation: Client + Zod server-side, AES-256-GCM for answers, rollback on failure.</w:t>
       </w:r>
     </w:p>
     <w:p>
@@ -24191,10 +23411,7 @@
       </w:pPr>
       <w:r>
         <w:lastRenderedPageBreak/>
-        <w:t xml:space="preserve">Chapter </w:t>
-      </w:r>
-      <w:r>
-        <w:t>FOUR</w:t>
+        <w:t>Chapter FOUR</w:t>
       </w:r>
     </w:p>
     <w:p>
@@ -24215,18 +23432,7 @@
     </w:p>
     <w:p>
       <w:r>
-        <w:t xml:space="preserve">This chapter outlines the development of FindHub, the Lost and Found Management System for the University of Nigeria, Nsukka. The system has been fully implemented using a modern full-stack TypeScript </w:t>
-      </w:r>
-      <w:proofErr w:type="spellStart"/>
-      <w:r>
-        <w:t>monorepo</w:t>
-      </w:r>
-      <w:proofErr w:type="spellEnd"/>
-      <w:r>
-        <w:t xml:space="preserve"> architecture. It is functional, tested, and ready for deployment</w:t>
-      </w:r>
-      <w:r>
-        <w:t>.</w:t>
+        <w:t>This chapter outlines the development of FindHub, the Lost and Found Management System for the University of Nigeria, Nsukka. The system has been fully implemented using a modern full-stack TypeScript monorepo architecture. It is functional, tested, and ready for deployment.</w:t>
       </w:r>
     </w:p>
     <w:p/>
@@ -24240,40 +23446,7 @@
     </w:p>
     <w:p>
       <w:r>
-        <w:t xml:space="preserve">The project was developed using the Better-T Stack (Bun, Elysia/Hono, Next.js 16, </w:t>
-      </w:r>
-      <w:proofErr w:type="spellStart"/>
-      <w:r>
-        <w:t>Turborepo</w:t>
-      </w:r>
-      <w:proofErr w:type="spellEnd"/>
-      <w:r>
-        <w:t xml:space="preserve">, Drizzle, React 19, </w:t>
-      </w:r>
-      <w:proofErr w:type="spellStart"/>
-      <w:r>
-        <w:t>TailwindCSS</w:t>
-      </w:r>
-      <w:proofErr w:type="spellEnd"/>
-      <w:r>
-        <w:t xml:space="preserve">, </w:t>
-      </w:r>
-      <w:proofErr w:type="spellStart"/>
-      <w:r>
-        <w:t>S</w:t>
-      </w:r>
-      <w:r>
-        <w:t>hadcn</w:t>
-      </w:r>
-      <w:proofErr w:type="spellEnd"/>
-      <w:r>
-        <w:t>/</w:t>
-      </w:r>
-      <w:r>
-        <w:t>UI</w:t>
-      </w:r>
-      <w:r>
-        <w:t>, Better-Auth).</w:t>
+        <w:t>The project was developed using the Better-T Stack (Bun, Elysia/Hono, Next.js 16, Turborepo, Drizzle, React 19, TailwindCSS, Shadcn/UI, Better-Auth).</w:t>
       </w:r>
     </w:p>
     <w:p/>
@@ -24301,23 +23474,7 @@
         <w:t>Runtime &amp; Package Manager:</w:t>
       </w:r>
       <w:r>
-        <w:t xml:space="preserve"> Bun v1.2.19 (chosen for 3 to 5 times faster installs and execution compared to </w:t>
-      </w:r>
-      <w:proofErr w:type="spellStart"/>
-      <w:r>
-        <w:t>npm</w:t>
-      </w:r>
-      <w:proofErr w:type="spellEnd"/>
-      <w:r>
-        <w:t xml:space="preserve">, yarn, or </w:t>
-      </w:r>
-      <w:proofErr w:type="spellStart"/>
-      <w:r>
-        <w:t>pnpm</w:t>
-      </w:r>
-      <w:proofErr w:type="spellEnd"/>
-      <w:r>
-        <w:t xml:space="preserve">)  </w:t>
+        <w:t xml:space="preserve"> Bun v1.2.19 (chosen for 3 to 5 times faster installs and execution compared to npm, yarn, or pnpm)  </w:t>
       </w:r>
     </w:p>
     <w:p>
@@ -24328,32 +23485,15 @@
           <w:numId w:val="81"/>
         </w:numPr>
       </w:pPr>
-      <w:proofErr w:type="spellStart"/>
       <w:r>
         <w:rPr>
           <w:b/>
           <w:bCs/>
         </w:rPr>
-        <w:t>Monorepo</w:t>
-      </w:r>
-      <w:proofErr w:type="spellEnd"/>
-      <w:r>
-        <w:rPr>
-          <w:b/>
-          <w:bCs/>
-        </w:rPr>
-        <w:t xml:space="preserve"> Orchestration</w:t>
-      </w:r>
-      <w:r>
-        <w:t xml:space="preserve">: </w:t>
-      </w:r>
-      <w:proofErr w:type="spellStart"/>
-      <w:r>
-        <w:t>Turborepo</w:t>
-      </w:r>
-      <w:proofErr w:type="spellEnd"/>
-      <w:r>
-        <w:t xml:space="preserve"> (cached builds, parallel tasks)  </w:t>
+        <w:t>Monorepo Orchestration</w:t>
+      </w:r>
+      <w:r>
+        <w:t xml:space="preserve">: Turborepo (cached builds, parallel tasks)  </w:t>
       </w:r>
     </w:p>
     <w:p>
@@ -24429,15 +23569,7 @@
         <w:t>Database</w:t>
       </w:r>
       <w:r>
-        <w:t xml:space="preserve">: PostgreSQL 16 (local via Docker, production-ready on </w:t>
-      </w:r>
-      <w:proofErr w:type="spellStart"/>
-      <w:r>
-        <w:t>Supabase</w:t>
-      </w:r>
-      <w:proofErr w:type="spellEnd"/>
-      <w:r>
-        <w:t xml:space="preserve">)  </w:t>
+        <w:t xml:space="preserve">: PostgreSQL 16 (local via Docker, production-ready on Supabase)  </w:t>
       </w:r>
     </w:p>
     <w:p>
@@ -24456,15 +23588,7 @@
         <w:t>File Storage</w:t>
       </w:r>
       <w:r>
-        <w:t xml:space="preserve">: </w:t>
-      </w:r>
-      <w:proofErr w:type="spellStart"/>
-      <w:r>
-        <w:t>Supabase</w:t>
-      </w:r>
-      <w:proofErr w:type="spellEnd"/>
-      <w:r>
-        <w:t xml:space="preserve"> Storage (public bucket “lost-items”)  </w:t>
+        <w:t xml:space="preserve">: Supabase Storage (public bucket “lost-items”)  </w:t>
       </w:r>
     </w:p>
     <w:p>
@@ -24502,31 +23626,7 @@
         <w:t>UI Components</w:t>
       </w:r>
       <w:r>
-        <w:t xml:space="preserve">: </w:t>
-      </w:r>
-      <w:proofErr w:type="spellStart"/>
-      <w:r>
-        <w:t>shadcn</w:t>
-      </w:r>
-      <w:proofErr w:type="spellEnd"/>
-      <w:r>
-        <w:t>/</w:t>
-      </w:r>
-      <w:proofErr w:type="spellStart"/>
-      <w:r>
-        <w:t>ui</w:t>
-      </w:r>
-      <w:proofErr w:type="spellEnd"/>
-      <w:r>
-        <w:t xml:space="preserve">, </w:t>
-      </w:r>
-      <w:proofErr w:type="spellStart"/>
-      <w:r>
-        <w:t>TailwindCSS</w:t>
-      </w:r>
-      <w:proofErr w:type="spellEnd"/>
-      <w:r>
-        <w:t xml:space="preserve"> v4  </w:t>
+        <w:t xml:space="preserve">: shadcn/ui, TailwindCSS v4  </w:t>
       </w:r>
     </w:p>
     <w:p>
@@ -24545,15 +23645,7 @@
         <w:t>State Management</w:t>
       </w:r>
       <w:r>
-        <w:t xml:space="preserve">: </w:t>
-      </w:r>
-      <w:proofErr w:type="spellStart"/>
-      <w:r>
-        <w:t>TanStack</w:t>
-      </w:r>
-      <w:proofErr w:type="spellEnd"/>
-      <w:r>
-        <w:t xml:space="preserve"> Query (React Query)  </w:t>
+        <w:t xml:space="preserve">: TanStack Query (React Query)  </w:t>
       </w:r>
     </w:p>
     <w:p>
@@ -24650,28 +23742,15 @@
     </w:p>
     <w:p>
       <w:r>
-        <w:t xml:space="preserve">FindHub is a </w:t>
-      </w:r>
-      <w:proofErr w:type="spellStart"/>
-      <w:r>
-        <w:t>monorepo</w:t>
-      </w:r>
-      <w:proofErr w:type="spellEnd"/>
-      <w:r>
-        <w:t xml:space="preserve"> with three applications and shared packages:</w:t>
+        <w:t>FindHub is a monorepo with three applications and shared packages:</w:t>
       </w:r>
     </w:p>
     <w:p>
       <w:pPr>
         <w:pStyle w:val="monospace"/>
       </w:pPr>
-      <w:proofErr w:type="spellStart"/>
-      <w:r>
-        <w:t>findhub</w:t>
-      </w:r>
-      <w:proofErr w:type="spellEnd"/>
-      <w:r>
-        <w:t>/</w:t>
+      <w:r>
+        <w:t>findhub/</w:t>
       </w:r>
     </w:p>
     <w:p>
@@ -24719,15 +23798,7 @@
         <w:pStyle w:val="monospace"/>
       </w:pPr>
       <w:r>
-        <w:t xml:space="preserve">│   ├── </w:t>
-      </w:r>
-      <w:proofErr w:type="spellStart"/>
-      <w:r>
-        <w:t>db</w:t>
-      </w:r>
-      <w:proofErr w:type="spellEnd"/>
-      <w:r>
-        <w:t>/           → Drizzle schema + migrations + shared types</w:t>
+        <w:t>│   ├── db/           → Drizzle schema + migrations + shared types</w:t>
       </w:r>
     </w:p>
     <w:p>
@@ -24773,6 +23844,9 @@
         <w:jc w:val="center"/>
       </w:pPr>
       <w:r>
+        <w:rPr>
+          <w:noProof/>
+        </w:rPr>
         <w:drawing>
           <wp:inline distT="0" distB="0" distL="0" distR="0" wp14:anchorId="6E32DC6B" wp14:editId="2348A89B">
             <wp:extent cx="2866619" cy="3190672"/>
@@ -24828,7 +23902,13 @@
         <w:pStyle w:val="figure"/>
       </w:pPr>
       <w:r>
-        <w:t xml:space="preserve">Fig 4.1 </w:t>
+        <w:t>Fig</w:t>
+      </w:r>
+      <w:r>
+        <w:t>ure</w:t>
+      </w:r>
+      <w:r>
+        <w:t xml:space="preserve"> 4.1 </w:t>
       </w:r>
       <w:r>
         <w:tab/>
@@ -24959,15 +24039,7 @@
         <w:pStyle w:val="monospace"/>
       </w:pPr>
       <w:r>
-        <w:t xml:space="preserve">  "</w:t>
-      </w:r>
-      <w:proofErr w:type="spellStart"/>
-      <w:r>
-        <w:t>categoryId</w:t>
-      </w:r>
-      <w:proofErr w:type="spellEnd"/>
-      <w:r>
-        <w:t>": 1,</w:t>
+        <w:t xml:space="preserve">  "categoryId": 1,</w:t>
       </w:r>
     </w:p>
     <w:p>
@@ -24983,15 +24055,7 @@
         <w:pStyle w:val="monospace"/>
       </w:pPr>
       <w:r>
-        <w:t xml:space="preserve">  "</w:t>
-      </w:r>
-      <w:proofErr w:type="spellStart"/>
-      <w:r>
-        <w:t>dateFound</w:t>
-      </w:r>
-      <w:proofErr w:type="spellEnd"/>
-      <w:r>
-        <w:t>": "2025-11-15T08:30:00Z",</w:t>
+        <w:t xml:space="preserve">  "dateFound": "2025-11-15T08:30:00Z",</w:t>
       </w:r>
     </w:p>
     <w:p>
@@ -24999,15 +24063,7 @@
         <w:pStyle w:val="monospace"/>
       </w:pPr>
       <w:r>
-        <w:t xml:space="preserve">  "</w:t>
-      </w:r>
-      <w:proofErr w:type="spellStart"/>
-      <w:r>
-        <w:t>hideLocation</w:t>
-      </w:r>
-      <w:proofErr w:type="spellEnd"/>
-      <w:r>
-        <w:t>": false,</w:t>
+        <w:t xml:space="preserve">  "hideLocation": false,</w:t>
       </w:r>
     </w:p>
     <w:p>
@@ -25015,15 +24071,7 @@
         <w:pStyle w:val="monospace"/>
       </w:pPr>
       <w:r>
-        <w:t xml:space="preserve">  "</w:t>
-      </w:r>
-      <w:proofErr w:type="spellStart"/>
-      <w:r>
-        <w:t>hideDateFound</w:t>
-      </w:r>
-      <w:proofErr w:type="spellEnd"/>
-      <w:r>
-        <w:t>": true,</w:t>
+        <w:t xml:space="preserve">  "hideDateFound": true,</w:t>
       </w:r>
     </w:p>
     <w:p>
@@ -25031,15 +24079,7 @@
         <w:pStyle w:val="monospace"/>
       </w:pPr>
       <w:r>
-        <w:t xml:space="preserve">  "</w:t>
-      </w:r>
-      <w:proofErr w:type="spellStart"/>
-      <w:r>
-        <w:t>securityQuestions</w:t>
-      </w:r>
-      <w:proofErr w:type="spellEnd"/>
-      <w:r>
-        <w:t>": [</w:t>
+        <w:t xml:space="preserve">  "securityQuestions": [</w:t>
       </w:r>
     </w:p>
     <w:p>
@@ -25055,15 +24095,7 @@
         <w:pStyle w:val="monospace"/>
       </w:pPr>
       <w:r>
-        <w:t xml:space="preserve">      "</w:t>
-      </w:r>
-      <w:proofErr w:type="spellStart"/>
-      <w:r>
-        <w:t>questionText</w:t>
-      </w:r>
-      <w:proofErr w:type="spellEnd"/>
-      <w:r>
-        <w:t>": "What is the phone model inside the pouch?",</w:t>
+        <w:t xml:space="preserve">      "questionText": "What is the phone model inside the pouch?",</w:t>
       </w:r>
     </w:p>
     <w:p>
@@ -25071,23 +24103,7 @@
         <w:pStyle w:val="monospace"/>
       </w:pPr>
       <w:r>
-        <w:t xml:space="preserve">      "</w:t>
-      </w:r>
-      <w:proofErr w:type="spellStart"/>
-      <w:r>
-        <w:t>questionType</w:t>
-      </w:r>
-      <w:proofErr w:type="spellEnd"/>
-      <w:r>
-        <w:t>": "</w:t>
-      </w:r>
-      <w:proofErr w:type="spellStart"/>
-      <w:r>
-        <w:t>free_text</w:t>
-      </w:r>
-      <w:proofErr w:type="spellEnd"/>
-      <w:r>
-        <w:t>",</w:t>
+        <w:t xml:space="preserve">      "questionType": "free_text",</w:t>
       </w:r>
     </w:p>
     <w:p>
@@ -25218,15 +24234,7 @@
         <w:pStyle w:val="monospace"/>
       </w:pPr>
       <w:r>
-        <w:t xml:space="preserve">  "</w:t>
-      </w:r>
-      <w:proofErr w:type="spellStart"/>
-      <w:r>
-        <w:t>dateFound</w:t>
-      </w:r>
-      <w:proofErr w:type="spellEnd"/>
-      <w:r>
-        <w:t xml:space="preserve">": null,                   </w:t>
+        <w:t xml:space="preserve">  "dateFound": null,                   </w:t>
       </w:r>
       <w:r>
         <w:rPr>
@@ -25311,15 +24319,7 @@
         <w:pStyle w:val="monospace"/>
       </w:pPr>
       <w:r>
-        <w:t xml:space="preserve">   → Stores in PostgreSQL + </w:t>
-      </w:r>
-      <w:proofErr w:type="spellStart"/>
-      <w:r>
-        <w:t>Supabase</w:t>
-      </w:r>
-      <w:proofErr w:type="spellEnd"/>
-      <w:r>
-        <w:t xml:space="preserve"> Storage</w:t>
+        <w:t xml:space="preserve">   → Stores in PostgreSQL + Supabase Storage</w:t>
       </w:r>
     </w:p>
     <w:p>
@@ -25393,26 +24393,16 @@
         <w:pStyle w:val="monospace"/>
       </w:pPr>
       <w:r>
-        <w:t xml:space="preserve">   → Creates entry in </w:t>
-      </w:r>
-      <w:proofErr w:type="spellStart"/>
-      <w:r>
-        <w:t>item_status_histories</w:t>
-      </w:r>
-      <w:proofErr w:type="spellEnd"/>
+        <w:t xml:space="preserve">   → Creates entry in item_status_histories</w:t>
+      </w:r>
     </w:p>
     <w:p>
       <w:pPr>
         <w:pStyle w:val="monospace"/>
       </w:pPr>
       <w:r>
-        <w:t xml:space="preserve">   → Updates </w:t>
-      </w:r>
-      <w:proofErr w:type="spellStart"/>
-      <w:r>
-        <w:t>lost_items.status</w:t>
-      </w:r>
-      <w:proofErr w:type="spellEnd"/>
+        <w:t xml:space="preserve">   → Updates lost_items.status</w:t>
+      </w:r>
     </w:p>
     <w:p>
       <w:pPr>
@@ -25432,6 +24422,23 @@
       </w:r>
       <w:r>
         <w:t xml:space="preserve"> and all tests passed.</w:t>
+      </w:r>
+    </w:p>
+    <w:p>
+      <w:pPr>
+        <w:pStyle w:val="figure"/>
+      </w:pPr>
+      <w:r>
+        <w:t xml:space="preserve">Table 4.1: </w:t>
+      </w:r>
+      <w:r>
+        <w:tab/>
+      </w:r>
+      <w:r>
+        <w:t>Testing</w:t>
+      </w:r>
+      <w:r>
+        <w:t xml:space="preserve"> done, their coverage and result</w:t>
       </w:r>
     </w:p>
     <w:tbl>
@@ -25642,13 +24649,8 @@
             <w:hideMark/>
           </w:tcPr>
           <w:p>
-            <w:proofErr w:type="spellStart"/>
-            <w:r>
-              <w:t>Supertest</w:t>
-            </w:r>
-            <w:proofErr w:type="spellEnd"/>
-            <w:r>
-              <w:t xml:space="preserve"> + Bun</w:t>
+            <w:r>
+              <w:t>Supertest + Bun</w:t>
             </w:r>
           </w:p>
         </w:tc>
@@ -25792,15 +24794,21 @@
       </w:r>
     </w:p>
     <w:p>
-      <w:proofErr w:type="spellStart"/>
-      <w:r>
-        <w:rPr>
-          <w:b/>
-          <w:bCs/>
-        </w:rPr>
+      <w:pPr>
+        <w:pStyle w:val="figure"/>
+      </w:pPr>
+      <w:r>
+        <w:t>Table 4.2:</w:t>
+      </w:r>
+      <w:r>
+        <w:tab/>
+      </w:r>
+      <w:r>
         <w:t>lost_items</w:t>
       </w:r>
-      <w:proofErr w:type="spellEnd"/>
+      <w:r>
+        <w:t xml:space="preserve"> data dictionary</w:t>
+      </w:r>
     </w:p>
     <w:tbl>
       <w:tblPr>
@@ -26045,11 +25053,9 @@
             <w:hideMark/>
           </w:tcPr>
           <w:p>
-            <w:proofErr w:type="spellStart"/>
             <w:r>
               <w:t>category_id</w:t>
             </w:r>
-            <w:proofErr w:type="spellEnd"/>
           </w:p>
         </w:tc>
         <w:tc>
@@ -26139,11 +25145,9 @@
             <w:hideMark/>
           </w:tcPr>
           <w:p>
-            <w:proofErr w:type="spellStart"/>
             <w:r>
               <w:t>date_found</w:t>
             </w:r>
-            <w:proofErr w:type="spellEnd"/>
           </w:p>
         </w:tc>
         <w:tc>
@@ -26198,19 +25202,9 @@
             <w:hideMark/>
           </w:tcPr>
           <w:p>
-            <w:proofErr w:type="spellStart"/>
-            <w:r>
-              <w:t>item_status</w:t>
-            </w:r>
-            <w:proofErr w:type="spellEnd"/>
-            <w:r>
-              <w:t xml:space="preserve"> </w:t>
-            </w:r>
-            <w:proofErr w:type="spellStart"/>
-            <w:r>
-              <w:t>enum</w:t>
-            </w:r>
-            <w:proofErr w:type="spellEnd"/>
+            <w:r>
+              <w:t>item_status enum</w:t>
+            </w:r>
           </w:p>
         </w:tc>
         <w:tc>
@@ -26243,24 +25237,21 @@
             <w:hideMark/>
           </w:tcPr>
           <w:p>
-            <w:proofErr w:type="spellStart"/>
-            <w:r>
+            <w:r>
+              <w:lastRenderedPageBreak/>
               <w:t>hide_location</w:t>
             </w:r>
-            <w:proofErr w:type="spellEnd"/>
-          </w:p>
-        </w:tc>
-        <w:tc>
-          <w:tcPr>
-            <w:tcW w:w="0" w:type="auto"/>
-            <w:hideMark/>
-          </w:tcPr>
-          <w:p>
-            <w:proofErr w:type="spellStart"/>
+          </w:p>
+        </w:tc>
+        <w:tc>
+          <w:tcPr>
+            <w:tcW w:w="0" w:type="auto"/>
+            <w:hideMark/>
+          </w:tcPr>
+          <w:p>
             <w:r>
               <w:t>boolean</w:t>
             </w:r>
-            <w:proofErr w:type="spellEnd"/>
           </w:p>
         </w:tc>
         <w:tc>
@@ -26293,25 +25284,20 @@
             <w:hideMark/>
           </w:tcPr>
           <w:p>
-            <w:proofErr w:type="spellStart"/>
-            <w:r>
-              <w:lastRenderedPageBreak/>
+            <w:r>
               <w:t>hide_date_found</w:t>
             </w:r>
-            <w:proofErr w:type="spellEnd"/>
-          </w:p>
-        </w:tc>
-        <w:tc>
-          <w:tcPr>
-            <w:tcW w:w="0" w:type="auto"/>
-            <w:hideMark/>
-          </w:tcPr>
-          <w:p>
-            <w:proofErr w:type="spellStart"/>
+          </w:p>
+        </w:tc>
+        <w:tc>
+          <w:tcPr>
+            <w:tcW w:w="0" w:type="auto"/>
+            <w:hideMark/>
+          </w:tcPr>
+          <w:p>
             <w:r>
               <w:t>boolean</w:t>
             </w:r>
-            <w:proofErr w:type="spellEnd"/>
           </w:p>
         </w:tc>
         <w:tc>
@@ -26344,11 +25330,9 @@
             <w:hideMark/>
           </w:tcPr>
           <w:p>
-            <w:proofErr w:type="spellStart"/>
             <w:r>
               <w:t>created_by_id</w:t>
             </w:r>
-            <w:proofErr w:type="spellEnd"/>
           </w:p>
         </w:tc>
         <w:tc>
@@ -26392,11 +25376,9 @@
             <w:hideMark/>
           </w:tcPr>
           <w:p>
-            <w:proofErr w:type="spellStart"/>
             <w:r>
               <w:t>created_at</w:t>
             </w:r>
-            <w:proofErr w:type="spellEnd"/>
           </w:p>
         </w:tc>
         <w:tc>
@@ -26443,15 +25425,21 @@
       </w:pPr>
     </w:p>
     <w:p>
-      <w:proofErr w:type="spellStart"/>
-      <w:r>
-        <w:rPr>
-          <w:b/>
-          <w:bCs/>
-        </w:rPr>
+      <w:pPr>
+        <w:pStyle w:val="figure"/>
+      </w:pPr>
+      <w:r>
+        <w:t>Table 4.3:</w:t>
+      </w:r>
+      <w:r>
+        <w:tab/>
+      </w:r>
+      <w:r>
         <w:t>security_questions</w:t>
       </w:r>
-      <w:proofErr w:type="spellEnd"/>
+      <w:r>
+        <w:t xml:space="preserve"> data dictionary</w:t>
+      </w:r>
     </w:p>
     <w:tbl>
       <w:tblPr>
@@ -26571,11 +25559,9 @@
             <w:hideMark/>
           </w:tcPr>
           <w:p>
-            <w:proofErr w:type="spellStart"/>
             <w:r>
               <w:t>item_id</w:t>
             </w:r>
-            <w:proofErr w:type="spellEnd"/>
           </w:p>
         </w:tc>
         <w:tc>
@@ -26608,11 +25594,9 @@
             <w:hideMark/>
           </w:tcPr>
           <w:p>
-            <w:proofErr w:type="spellStart"/>
             <w:r>
               <w:t>question_text</w:t>
             </w:r>
-            <w:proofErr w:type="spellEnd"/>
           </w:p>
         </w:tc>
         <w:tc>
@@ -26645,45 +25629,31 @@
             <w:hideMark/>
           </w:tcPr>
           <w:p>
-            <w:proofErr w:type="spellStart"/>
             <w:r>
               <w:t>question_type</w:t>
             </w:r>
-            <w:proofErr w:type="spellEnd"/>
-          </w:p>
-        </w:tc>
-        <w:tc>
-          <w:tcPr>
-            <w:tcW w:w="0" w:type="auto"/>
-            <w:hideMark/>
-          </w:tcPr>
-          <w:p>
-            <w:proofErr w:type="spellStart"/>
+          </w:p>
+        </w:tc>
+        <w:tc>
+          <w:tcPr>
+            <w:tcW w:w="0" w:type="auto"/>
+            <w:hideMark/>
+          </w:tcPr>
+          <w:p>
             <w:r>
               <w:t>enum</w:t>
             </w:r>
-            <w:proofErr w:type="spellEnd"/>
-          </w:p>
-        </w:tc>
-        <w:tc>
-          <w:tcPr>
-            <w:tcW w:w="0" w:type="auto"/>
-            <w:hideMark/>
-          </w:tcPr>
-          <w:p>
-            <w:proofErr w:type="spellStart"/>
-            <w:r>
-              <w:t>multiple_choice</w:t>
-            </w:r>
-            <w:proofErr w:type="spellEnd"/>
-            <w:r>
-              <w:t xml:space="preserve"> / </w:t>
-            </w:r>
-            <w:proofErr w:type="spellStart"/>
-            <w:r>
-              <w:t>free_text</w:t>
-            </w:r>
-            <w:proofErr w:type="spellEnd"/>
+          </w:p>
+        </w:tc>
+        <w:tc>
+          <w:tcPr>
+            <w:tcW w:w="0" w:type="auto"/>
+            <w:hideMark/>
+          </w:tcPr>
+          <w:p>
+            <w:r>
+              <w:t>multiple_choice / free_text</w:t>
+            </w:r>
           </w:p>
         </w:tc>
       </w:tr>
@@ -26694,11 +25664,9 @@
             <w:hideMark/>
           </w:tcPr>
           <w:p>
-            <w:proofErr w:type="spellStart"/>
             <w:r>
               <w:t>encrypted_answer</w:t>
             </w:r>
-            <w:proofErr w:type="spellEnd"/>
           </w:p>
         </w:tc>
         <w:tc>
@@ -26766,11 +25734,9 @@
             <w:hideMark/>
           </w:tcPr>
           <w:p>
-            <w:proofErr w:type="spellStart"/>
             <w:r>
               <w:t>auth_tag</w:t>
             </w:r>
-            <w:proofErr w:type="spellEnd"/>
           </w:p>
         </w:tc>
         <w:tc>
@@ -26906,13 +25872,8 @@
         <w:t xml:space="preserve">Go to </w:t>
       </w:r>
       <w:r>
-        <w:t xml:space="preserve">the admin web app </w:t>
-      </w:r>
-      <w:proofErr w:type="spellStart"/>
-      <w:r>
-        <w:t>url</w:t>
-      </w:r>
-      <w:proofErr w:type="spellEnd"/>
+        <w:t>the admin web app url</w:t>
+      </w:r>
       <w:r>
         <w:t xml:space="preserve"> → Login with UNN email</w:t>
       </w:r>
@@ -27004,6 +25965,7 @@
         <w:jc w:val="left"/>
       </w:pPr>
       <w:r>
+        <w:lastRenderedPageBreak/>
         <w:br w:type="page"/>
       </w:r>
     </w:p>
@@ -27118,31 +26080,12 @@
         </w:numPr>
       </w:pPr>
       <w:r>
-        <w:t xml:space="preserve">Production-ready </w:t>
-      </w:r>
-      <w:proofErr w:type="spellStart"/>
-      <w:r>
-        <w:t>monorepo</w:t>
-      </w:r>
-      <w:proofErr w:type="spellEnd"/>
-      <w:r>
-        <w:t xml:space="preserve"> architecture using Bun, Next.js 16, Hono, Drizzle ORM, </w:t>
-      </w:r>
-      <w:proofErr w:type="spellStart"/>
-      <w:r>
-        <w:t>Supabase</w:t>
-      </w:r>
-      <w:proofErr w:type="spellEnd"/>
-      <w:r>
-        <w:t xml:space="preserve"> Storage, and Better-Auth  </w:t>
-      </w:r>
-    </w:p>
-    <w:p>
-      <w:r>
-        <w:t>The application is fast, type-safe from end to end, mobile-friendly, and has passed strict Playwright end-to-end tests</w:t>
-      </w:r>
-      <w:r>
-        <w:t>.</w:t>
+        <w:t xml:space="preserve">Production-ready monorepo architecture using Bun, Next.js 16, Hono, Drizzle ORM, Supabase Storage, and Better-Auth  </w:t>
+      </w:r>
+    </w:p>
+    <w:p>
+      <w:r>
+        <w:t>The application is fast, type-safe from end to end, mobile-friendly, and has passed strict Playwright end-to-end tests.</w:t>
       </w:r>
     </w:p>
     <w:p/>
@@ -27253,11 +26196,9 @@
       <w:r>
         <w:t xml:space="preserve">AI-powered image recognition for automatic </w:t>
       </w:r>
-      <w:proofErr w:type="spellStart"/>
       <w:r>
         <w:t>categorisation</w:t>
       </w:r>
-      <w:proofErr w:type="spellEnd"/>
     </w:p>
     <w:p>
       <w:pPr>
@@ -27352,23 +26293,7 @@
         <w:spacing w:after="240"/>
       </w:pPr>
       <w:r>
-        <w:t xml:space="preserve">Abhiram, T., Krishnan, E. B. A., </w:t>
-      </w:r>
-      <w:proofErr w:type="spellStart"/>
-      <w:r>
-        <w:t>Manjith</w:t>
-      </w:r>
-      <w:proofErr w:type="spellEnd"/>
-      <w:r>
-        <w:t xml:space="preserve">, K. M., Vishnu, A. P., &amp; Ambarish, A. (2024). </w:t>
-      </w:r>
-      <w:proofErr w:type="spellStart"/>
-      <w:r>
-        <w:t>CampusTrace</w:t>
-      </w:r>
-      <w:proofErr w:type="spellEnd"/>
-      <w:r>
-        <w:t xml:space="preserve">—Application for lost and found items on campus. </w:t>
+        <w:t xml:space="preserve">Abhiram, T., Krishnan, E. B. A., Manjith, K. M., Vishnu, A. P., &amp; Ambarish, A. (2024). CampusTrace—Application for lost and found items on campus. </w:t>
       </w:r>
       <w:r>
         <w:rPr>
@@ -27431,23 +26356,9 @@
       <w:pPr>
         <w:spacing w:after="240"/>
       </w:pPr>
-      <w:proofErr w:type="spellStart"/>
-      <w:r>
-        <w:t>CampusTrace</w:t>
-      </w:r>
-      <w:proofErr w:type="spellEnd"/>
-      <w:r>
-        <w:t xml:space="preserve">. (2025). </w:t>
-      </w:r>
-      <w:proofErr w:type="spellStart"/>
-      <w:r>
-        <w:t>CampusTrace</w:t>
-      </w:r>
-      <w:proofErr w:type="spellEnd"/>
-      <w:r>
-        <w:t xml:space="preserve"> transforms the systems of lost and found items in campus environments. </w:t>
-      </w:r>
-      <w:proofErr w:type="spellStart"/>
+      <w:r>
+        <w:t xml:space="preserve">CampusTrace. (2025). CampusTrace transforms the systems of lost and found items in campus environments. </w:t>
+      </w:r>
       <w:r>
         <w:rPr>
           <w:i/>
@@ -27455,7 +26366,6 @@
         </w:rPr>
         <w:t>CampusTrace</w:t>
       </w:r>
-      <w:proofErr w:type="spellEnd"/>
       <w:r>
         <w:t>.</w:t>
       </w:r>
@@ -27501,36 +26411,15 @@
         <w:spacing w:after="240"/>
       </w:pPr>
       <w:r>
-        <w:t>GitHub—mermaid-</w:t>
-      </w:r>
-      <w:proofErr w:type="spellStart"/>
-      <w:r>
-        <w:t>js</w:t>
-      </w:r>
-      <w:proofErr w:type="spellEnd"/>
-      <w:r>
-        <w:t xml:space="preserve">. (2020–2025). Issues on activity diagrams &amp; </w:t>
-      </w:r>
-      <w:proofErr w:type="spellStart"/>
-      <w:r>
-        <w:t>swimlanes</w:t>
-      </w:r>
-      <w:proofErr w:type="spellEnd"/>
-      <w:r>
-        <w:t xml:space="preserve"> (workarounds via subgraphs). https://github.com/mermaid-js/mermaid/issues/1674</w:t>
+        <w:t>GitHub—mermaid-js. (2020–2025). Issues on activity diagrams &amp; swimlanes (workarounds via subgraphs). https://github.com/mermaid-js/mermaid/issues/1674</w:t>
       </w:r>
     </w:p>
     <w:p>
       <w:pPr>
         <w:spacing w:after="240"/>
       </w:pPr>
-      <w:proofErr w:type="spellStart"/>
-      <w:r>
-        <w:t>Gurstein</w:t>
-      </w:r>
-      <w:proofErr w:type="spellEnd"/>
-      <w:r>
-        <w:t xml:space="preserve">, M. (2007). </w:t>
+      <w:r>
+        <w:t xml:space="preserve">Gurstein, M. (2007). </w:t>
       </w:r>
       <w:r>
         <w:rPr>
@@ -27540,15 +26429,7 @@
         <w:t>What is community informatics? (And why does it matter)</w:t>
       </w:r>
       <w:r>
-        <w:t xml:space="preserve">. </w:t>
-      </w:r>
-      <w:proofErr w:type="spellStart"/>
-      <w:r>
-        <w:t>Polimetrica</w:t>
-      </w:r>
-      <w:proofErr w:type="spellEnd"/>
-      <w:r>
-        <w:t>.</w:t>
+        <w:t>. Polimetrica.</w:t>
       </w:r>
     </w:p>
     <w:p>
@@ -27598,21 +26479,8 @@
       <w:pPr>
         <w:spacing w:after="240"/>
       </w:pPr>
-      <w:proofErr w:type="spellStart"/>
-      <w:r>
-        <w:t>Kanjalkar</w:t>
-      </w:r>
-      <w:proofErr w:type="spellEnd"/>
-      <w:r>
-        <w:t xml:space="preserve">, P., Pingle, J., Sagar, A., Lohe, R., Patil, S., &amp; </w:t>
-      </w:r>
-      <w:proofErr w:type="spellStart"/>
-      <w:r>
-        <w:t>Kanjalkar</w:t>
-      </w:r>
-      <w:proofErr w:type="spellEnd"/>
-      <w:r>
-        <w:t xml:space="preserve">, J. (2024). Lost and found web application. </w:t>
+      <w:r>
+        <w:t xml:space="preserve">Kanjalkar, P., Pingle, J., Sagar, A., Lohe, R., Patil, S., &amp; Kanjalkar, J. (2024). Lost and found web application. </w:t>
       </w:r>
       <w:r>
         <w:rPr>
@@ -27695,23 +26563,7 @@
         <w:t>A web-based system for lost and found management</w:t>
       </w:r>
       <w:r>
-        <w:t xml:space="preserve"> [Project report]. </w:t>
-      </w:r>
-      <w:proofErr w:type="spellStart"/>
-      <w:r>
-        <w:t>Universiti</w:t>
-      </w:r>
-      <w:proofErr w:type="spellEnd"/>
-      <w:r>
-        <w:t xml:space="preserve"> </w:t>
-      </w:r>
-      <w:proofErr w:type="spellStart"/>
-      <w:r>
-        <w:t>Teknologi</w:t>
-      </w:r>
-      <w:proofErr w:type="spellEnd"/>
-      <w:r>
-        <w:t xml:space="preserve"> MARA.</w:t>
+        <w:t xml:space="preserve"> [Project report]. Universiti Teknologi MARA.</w:t>
       </w:r>
     </w:p>
     <w:p>
@@ -27754,13 +26606,8 @@
       <w:pPr>
         <w:spacing w:after="240"/>
       </w:pPr>
-      <w:proofErr w:type="spellStart"/>
-      <w:r>
-        <w:t>RepoApp</w:t>
-      </w:r>
-      <w:proofErr w:type="spellEnd"/>
-      <w:r>
-        <w:t>. (n.d.). Lost and found software for universities. https://www.repoapp.com/lost-found-software-universities/</w:t>
+      <w:r>
+        <w:t>RepoApp. (n.d.). Lost and found software for universities. https://www.repoapp.com/lost-found-software-universities/</w:t>
       </w:r>
     </w:p>
     <w:p>
@@ -27768,23 +26615,7 @@
         <w:spacing w:after="240"/>
       </w:pPr>
       <w:r>
-        <w:t xml:space="preserve">Sadiku, P. O., </w:t>
-      </w:r>
-      <w:proofErr w:type="spellStart"/>
-      <w:r>
-        <w:t>Ogundokun</w:t>
-      </w:r>
-      <w:proofErr w:type="spellEnd"/>
-      <w:r>
-        <w:t xml:space="preserve">, R. O., &amp; </w:t>
-      </w:r>
-      <w:proofErr w:type="spellStart"/>
-      <w:r>
-        <w:t>Abikoye</w:t>
-      </w:r>
-      <w:proofErr w:type="spellEnd"/>
-      <w:r>
-        <w:t xml:space="preserve">, O. C. (2019). IFOUND—An online lost item recovery application. </w:t>
+        <w:t xml:space="preserve">Sadiku, P. O., Ogundokun, R. O., &amp; Abikoye, O. C. (2019). IFOUND—An online lost item recovery application. </w:t>
       </w:r>
       <w:r>
         <w:rPr>
@@ -27829,13 +26660,8 @@
       <w:pPr>
         <w:spacing w:after="240"/>
       </w:pPr>
-      <w:proofErr w:type="spellStart"/>
-      <w:r>
-        <w:t>Sparx</w:t>
-      </w:r>
-      <w:proofErr w:type="spellEnd"/>
-      <w:r>
-        <w:t xml:space="preserve"> Systems. (n.d.). UML 2 tutorial – Activity diagram. https://sparxsystems.com/resources/tutorials/uml2/activity-diagram.html</w:t>
+      <w:r>
+        <w:t>Sparx Systems. (n.d.). UML 2 tutorial – Activity diagram. https://sparxsystems.com/resources/tutorials/uml2/activity-diagram.html</w:t>
       </w:r>
     </w:p>
     <w:p>
@@ -27905,15 +26731,7 @@
         <w:spacing w:after="240"/>
       </w:pPr>
       <w:r>
-        <w:t xml:space="preserve">University of </w:t>
-      </w:r>
-      <w:proofErr w:type="spellStart"/>
-      <w:r>
-        <w:t>Uyo</w:t>
-      </w:r>
-      <w:proofErr w:type="spellEnd"/>
-      <w:r>
-        <w:t xml:space="preserve"> case study – Automated campus lost and found management system. (n.d.). https://nairaproject.com/projects/6177-automated-campus-lost-and-found-management-system-a-case-study-of-university-of-uyo.html</w:t>
+        <w:t>University of Uyo case study – Automated campus lost and found management system. (n.d.). https://nairaproject.com/projects/6177-automated-campus-lost-and-found-management-system-a-case-study-of-university-of-uyo.html</w:t>
       </w:r>
     </w:p>
     <w:p>
@@ -27949,15 +26767,7 @@
         <w:spacing w:after="240"/>
       </w:pPr>
       <w:r>
-        <w:t xml:space="preserve">Veeru, B., Kranthi, S., Soumya, M., </w:t>
-      </w:r>
-      <w:proofErr w:type="spellStart"/>
-      <w:r>
-        <w:t>Amanpasha</w:t>
-      </w:r>
-      <w:proofErr w:type="spellEnd"/>
-      <w:r>
-        <w:t xml:space="preserve">, M., Rakesh, K., &amp; Krishna, B. (2024). Lost and found website for college campus. </w:t>
+        <w:t xml:space="preserve">Veeru, B., Kranthi, S., Soumya, M., Amanpasha, M., Rakesh, K., &amp; Krishna, B. (2024). Lost and found website for college campus. </w:t>
       </w:r>
       <w:r>
         <w:rPr>
@@ -28005,21 +26815,12 @@
       <w:r>
         <w:t xml:space="preserve">Wilson, D. C. (2023). </w:t>
       </w:r>
-      <w:proofErr w:type="spellStart"/>
       <w:r>
         <w:rPr>
           <w:i/>
           <w:iCs/>
         </w:rPr>
-        <w:t>AppalLOCATE</w:t>
-      </w:r>
-      <w:proofErr w:type="spellEnd"/>
-      <w:r>
-        <w:rPr>
-          <w:i/>
-          <w:iCs/>
-        </w:rPr>
-        <w:t>: A lost and found solution</w:t>
+        <w:t>AppalLOCATE: A lost and found solution</w:t>
       </w:r>
       <w:r>
         <w:t xml:space="preserve"> [Undergraduate honors thesis]. Appalachian State University.</w:t>

</xml_diff>